<commit_message>
component diagram added, sdd completed, vpp file completed
</commit_message>
<xml_diff>
--- a/Documents/SDD.docx
+++ b/Documents/SDD.docx
@@ -191,6 +191,7 @@
           <w:lang w:bidi="fa-IR"/>
         </w:rPr>
       </w:pPr>
+      <w:proofErr w:type="spellStart"/>
       <w:r>
         <w:rPr>
           <w:b/>
@@ -201,6 +202,7 @@
         </w:rPr>
         <w:t>ExProLife</w:t>
       </w:r>
+      <w:proofErr w:type="spellEnd"/>
     </w:p>
     <w:p>
       <w:pPr>
@@ -615,7 +617,7 @@
             <w:bidi/>
             <w:spacing w:before="0" w:line="360" w:lineRule="auto"/>
             <w:ind w:left="1152" w:hanging="1152"/>
-            <w:jc w:val="center"/>
+            <w:jc w:val="both"/>
             <w:rPr>
               <w:rFonts w:ascii="Times New Roman" w:hAnsi="Times New Roman" w:cs="B Nazanin"/>
               <w:rtl/>
@@ -673,7 +675,7 @@
             </w:rPr>
             <w:fldChar w:fldCharType="separate"/>
           </w:r>
-          <w:hyperlink w:anchor="_Toc378184350" w:history="1">
+          <w:hyperlink w:anchor="_Toc378186732" w:history="1">
             <w:r>
               <w:rPr>
                 <w:rStyle w:val="Hyperlink"/>
@@ -733,7 +735,7 @@
                 <w:noProof/>
                 <w:webHidden/>
               </w:rPr>
-              <w:instrText xml:space="preserve"> PAGEREF _Toc378184350 \h </w:instrText>
+              <w:instrText xml:space="preserve"> PAGEREF _Toc378186732 \h </w:instrText>
             </w:r>
             <w:r>
               <w:rPr>
@@ -761,6 +763,1938 @@
                 <w:rtl/>
               </w:rPr>
               <w:t>4</w:t>
+            </w:r>
+            <w:r>
+              <w:rPr>
+                <w:rFonts w:ascii="Times New Roman" w:hAnsi="Times New Roman" w:cs="B Nazanin"/>
+                <w:caps w:val="0"/>
+                <w:noProof/>
+                <w:webHidden/>
+              </w:rPr>
+              <w:fldChar w:fldCharType="end"/>
+            </w:r>
+          </w:hyperlink>
+        </w:p>
+        <w:p>
+          <w:pPr>
+            <w:pStyle w:val="TOC2"/>
+            <w:tabs>
+              <w:tab w:val="left" w:pos="1200"/>
+              <w:tab w:val="right" w:leader="dot" w:pos="9017"/>
+            </w:tabs>
+            <w:bidi/>
+            <w:spacing w:before="0" w:line="360" w:lineRule="auto"/>
+            <w:ind w:left="1152" w:hanging="1152"/>
+            <w:jc w:val="both"/>
+            <w:rPr>
+              <w:rFonts w:ascii="Times New Roman" w:eastAsiaTheme="minorEastAsia" w:hAnsi="Times New Roman" w:cs="B Nazanin"/>
+              <w:b w:val="0"/>
+              <w:bCs w:val="0"/>
+              <w:noProof/>
+              <w:sz w:val="22"/>
+              <w:szCs w:val="22"/>
+            </w:rPr>
+          </w:pPr>
+          <w:hyperlink w:anchor="_Toc378186733" w:history="1">
+            <w:r>
+              <w:rPr>
+                <w:rStyle w:val="Hyperlink"/>
+                <w:rFonts w:ascii="Times New Roman" w:hAnsi="Times New Roman" w:cs="B Nazanin"/>
+                <w:noProof/>
+                <w:rtl/>
+                <w:lang w:bidi="fa-IR"/>
+              </w:rPr>
+              <w:t>1.1</w:t>
+            </w:r>
+            <w:r>
+              <w:rPr>
+                <w:rFonts w:ascii="Times New Roman" w:eastAsiaTheme="minorEastAsia" w:hAnsi="Times New Roman" w:cs="B Nazanin"/>
+                <w:b w:val="0"/>
+                <w:bCs w:val="0"/>
+                <w:noProof/>
+                <w:sz w:val="22"/>
+                <w:szCs w:val="22"/>
+              </w:rPr>
+              <w:tab/>
+            </w:r>
+            <w:r>
+              <w:rPr>
+                <w:rStyle w:val="Hyperlink"/>
+                <w:rFonts w:ascii="Times New Roman" w:hAnsi="Times New Roman" w:cs="B Nazanin" w:hint="eastAsia"/>
+                <w:noProof/>
+                <w:rtl/>
+                <w:lang w:bidi="fa-IR"/>
+              </w:rPr>
+              <w:t>هدف</w:t>
+            </w:r>
+            <w:r>
+              <w:rPr>
+                <w:rStyle w:val="Hyperlink"/>
+                <w:rFonts w:ascii="Times New Roman" w:hAnsi="Times New Roman" w:cs="B Nazanin"/>
+                <w:noProof/>
+                <w:rtl/>
+                <w:lang w:bidi="fa-IR"/>
+              </w:rPr>
+              <w:t xml:space="preserve"> </w:t>
+            </w:r>
+            <w:r>
+              <w:rPr>
+                <w:rStyle w:val="Hyperlink"/>
+                <w:rFonts w:ascii="Times New Roman" w:hAnsi="Times New Roman" w:cs="B Nazanin" w:hint="eastAsia"/>
+                <w:noProof/>
+                <w:rtl/>
+                <w:lang w:bidi="fa-IR"/>
+              </w:rPr>
+              <w:t>س</w:t>
+            </w:r>
+            <w:r>
+              <w:rPr>
+                <w:rStyle w:val="Hyperlink"/>
+                <w:rFonts w:ascii="Times New Roman" w:hAnsi="Times New Roman" w:cs="B Nazanin" w:hint="cs"/>
+                <w:noProof/>
+                <w:rtl/>
+                <w:lang w:bidi="fa-IR"/>
+              </w:rPr>
+              <w:t>ی</w:t>
+            </w:r>
+            <w:r>
+              <w:rPr>
+                <w:rStyle w:val="Hyperlink"/>
+                <w:rFonts w:ascii="Times New Roman" w:hAnsi="Times New Roman" w:cs="B Nazanin" w:hint="eastAsia"/>
+                <w:noProof/>
+                <w:rtl/>
+                <w:lang w:bidi="fa-IR"/>
+              </w:rPr>
+              <w:t>ستم</w:t>
+            </w:r>
+            <w:r>
+              <w:rPr>
+                <w:rFonts w:ascii="Times New Roman" w:hAnsi="Times New Roman" w:cs="B Nazanin"/>
+                <w:noProof/>
+                <w:webHidden/>
+              </w:rPr>
+              <w:tab/>
+            </w:r>
+            <w:r>
+              <w:rPr>
+                <w:rFonts w:ascii="Times New Roman" w:hAnsi="Times New Roman" w:cs="B Nazanin"/>
+                <w:noProof/>
+                <w:webHidden/>
+              </w:rPr>
+              <w:fldChar w:fldCharType="begin"/>
+            </w:r>
+            <w:r>
+              <w:rPr>
+                <w:rFonts w:ascii="Times New Roman" w:hAnsi="Times New Roman" w:cs="B Nazanin"/>
+                <w:noProof/>
+                <w:webHidden/>
+              </w:rPr>
+              <w:instrText xml:space="preserve"> PAGEREF _Toc378186733 \h </w:instrText>
+            </w:r>
+            <w:r>
+              <w:rPr>
+                <w:rFonts w:ascii="Times New Roman" w:hAnsi="Times New Roman" w:cs="B Nazanin"/>
+                <w:noProof/>
+                <w:webHidden/>
+              </w:rPr>
+            </w:r>
+            <w:r>
+              <w:rPr>
+                <w:rFonts w:ascii="Times New Roman" w:hAnsi="Times New Roman" w:cs="B Nazanin"/>
+                <w:noProof/>
+                <w:webHidden/>
+              </w:rPr>
+              <w:fldChar w:fldCharType="separate"/>
+            </w:r>
+            <w:r>
+              <w:rPr>
+                <w:rFonts w:ascii="Times New Roman" w:hAnsi="Times New Roman" w:cs="B Nazanin"/>
+                <w:noProof/>
+                <w:webHidden/>
+                <w:rtl/>
+              </w:rPr>
+              <w:t>4</w:t>
+            </w:r>
+            <w:r>
+              <w:rPr>
+                <w:rFonts w:ascii="Times New Roman" w:hAnsi="Times New Roman" w:cs="B Nazanin"/>
+                <w:noProof/>
+                <w:webHidden/>
+              </w:rPr>
+              <w:fldChar w:fldCharType="end"/>
+            </w:r>
+          </w:hyperlink>
+        </w:p>
+        <w:p>
+          <w:pPr>
+            <w:pStyle w:val="TOC2"/>
+            <w:tabs>
+              <w:tab w:val="left" w:pos="1440"/>
+              <w:tab w:val="right" w:leader="dot" w:pos="9017"/>
+            </w:tabs>
+            <w:bidi/>
+            <w:spacing w:before="0" w:line="360" w:lineRule="auto"/>
+            <w:ind w:left="1152" w:hanging="1152"/>
+            <w:jc w:val="both"/>
+            <w:rPr>
+              <w:rFonts w:ascii="Times New Roman" w:eastAsiaTheme="minorEastAsia" w:hAnsi="Times New Roman" w:cs="B Nazanin"/>
+              <w:b w:val="0"/>
+              <w:bCs w:val="0"/>
+              <w:noProof/>
+              <w:sz w:val="22"/>
+              <w:szCs w:val="22"/>
+            </w:rPr>
+          </w:pPr>
+          <w:hyperlink w:anchor="_Toc378186734" w:history="1">
+            <w:r>
+              <w:rPr>
+                <w:rStyle w:val="Hyperlink"/>
+                <w:rFonts w:ascii="Times New Roman" w:hAnsi="Times New Roman" w:cs="B Nazanin"/>
+                <w:noProof/>
+                <w:rtl/>
+                <w:lang w:bidi="fa-IR"/>
+              </w:rPr>
+              <w:t>1.2</w:t>
+            </w:r>
+            <w:r>
+              <w:rPr>
+                <w:rFonts w:ascii="Times New Roman" w:eastAsiaTheme="minorEastAsia" w:hAnsi="Times New Roman" w:cs="B Nazanin"/>
+                <w:b w:val="0"/>
+                <w:bCs w:val="0"/>
+                <w:noProof/>
+                <w:sz w:val="22"/>
+                <w:szCs w:val="22"/>
+              </w:rPr>
+              <w:tab/>
+            </w:r>
+            <w:r>
+              <w:rPr>
+                <w:rStyle w:val="Hyperlink"/>
+                <w:rFonts w:ascii="Times New Roman" w:hAnsi="Times New Roman" w:cs="B Nazanin" w:hint="eastAsia"/>
+                <w:noProof/>
+                <w:rtl/>
+                <w:lang w:bidi="fa-IR"/>
+              </w:rPr>
+              <w:t>اهداف</w:t>
+            </w:r>
+            <w:r>
+              <w:rPr>
+                <w:rStyle w:val="Hyperlink"/>
+                <w:rFonts w:ascii="Times New Roman" w:hAnsi="Times New Roman" w:cs="B Nazanin"/>
+                <w:noProof/>
+                <w:rtl/>
+                <w:lang w:bidi="fa-IR"/>
+              </w:rPr>
+              <w:t xml:space="preserve"> </w:t>
+            </w:r>
+            <w:r>
+              <w:rPr>
+                <w:rStyle w:val="Hyperlink"/>
+                <w:rFonts w:ascii="Times New Roman" w:hAnsi="Times New Roman" w:cs="B Nazanin" w:hint="eastAsia"/>
+                <w:noProof/>
+                <w:rtl/>
+                <w:lang w:bidi="fa-IR"/>
+              </w:rPr>
+              <w:t>طراح</w:t>
+            </w:r>
+            <w:r>
+              <w:rPr>
+                <w:rStyle w:val="Hyperlink"/>
+                <w:rFonts w:ascii="Times New Roman" w:hAnsi="Times New Roman" w:cs="B Nazanin" w:hint="cs"/>
+                <w:noProof/>
+                <w:rtl/>
+                <w:lang w:bidi="fa-IR"/>
+              </w:rPr>
+              <w:t>ی</w:t>
+            </w:r>
+            <w:r>
+              <w:rPr>
+                <w:rFonts w:ascii="Times New Roman" w:hAnsi="Times New Roman" w:cs="B Nazanin"/>
+                <w:noProof/>
+                <w:webHidden/>
+              </w:rPr>
+              <w:tab/>
+            </w:r>
+            <w:r>
+              <w:rPr>
+                <w:rFonts w:ascii="Times New Roman" w:hAnsi="Times New Roman" w:cs="B Nazanin"/>
+                <w:noProof/>
+                <w:webHidden/>
+              </w:rPr>
+              <w:fldChar w:fldCharType="begin"/>
+            </w:r>
+            <w:r>
+              <w:rPr>
+                <w:rFonts w:ascii="Times New Roman" w:hAnsi="Times New Roman" w:cs="B Nazanin"/>
+                <w:noProof/>
+                <w:webHidden/>
+              </w:rPr>
+              <w:instrText xml:space="preserve"> PAGEREF _Toc378186734 \h </w:instrText>
+            </w:r>
+            <w:r>
+              <w:rPr>
+                <w:rFonts w:ascii="Times New Roman" w:hAnsi="Times New Roman" w:cs="B Nazanin"/>
+                <w:noProof/>
+                <w:webHidden/>
+              </w:rPr>
+            </w:r>
+            <w:r>
+              <w:rPr>
+                <w:rFonts w:ascii="Times New Roman" w:hAnsi="Times New Roman" w:cs="B Nazanin"/>
+                <w:noProof/>
+                <w:webHidden/>
+              </w:rPr>
+              <w:fldChar w:fldCharType="separate"/>
+            </w:r>
+            <w:r>
+              <w:rPr>
+                <w:rFonts w:ascii="Times New Roman" w:hAnsi="Times New Roman" w:cs="B Nazanin"/>
+                <w:noProof/>
+                <w:webHidden/>
+                <w:rtl/>
+              </w:rPr>
+              <w:t>4</w:t>
+            </w:r>
+            <w:r>
+              <w:rPr>
+                <w:rFonts w:ascii="Times New Roman" w:hAnsi="Times New Roman" w:cs="B Nazanin"/>
+                <w:noProof/>
+                <w:webHidden/>
+              </w:rPr>
+              <w:fldChar w:fldCharType="end"/>
+            </w:r>
+          </w:hyperlink>
+        </w:p>
+        <w:p>
+          <w:pPr>
+            <w:pStyle w:val="TOC1"/>
+            <w:tabs>
+              <w:tab w:val="left" w:pos="2674"/>
+              <w:tab w:val="right" w:leader="dot" w:pos="9017"/>
+            </w:tabs>
+            <w:bidi/>
+            <w:spacing w:before="0" w:line="360" w:lineRule="auto"/>
+            <w:ind w:left="1152" w:hanging="1152"/>
+            <w:jc w:val="both"/>
+            <w:rPr>
+              <w:rFonts w:ascii="Times New Roman" w:eastAsiaTheme="minorEastAsia" w:hAnsi="Times New Roman" w:cs="B Nazanin"/>
+              <w:b w:val="0"/>
+              <w:bCs w:val="0"/>
+              <w:caps w:val="0"/>
+              <w:noProof/>
+              <w:sz w:val="22"/>
+              <w:szCs w:val="22"/>
+            </w:rPr>
+          </w:pPr>
+          <w:hyperlink w:anchor="_Toc378186735" w:history="1">
+            <w:r>
+              <w:rPr>
+                <w:rStyle w:val="Hyperlink"/>
+                <w:rFonts w:ascii="Times New Roman" w:hAnsi="Times New Roman" w:cs="B Nazanin"/>
+                <w:caps w:val="0"/>
+                <w:noProof/>
+                <w:rtl/>
+                <w:lang w:bidi="fa-IR"/>
+              </w:rPr>
+              <w:t>2</w:t>
+            </w:r>
+            <w:r>
+              <w:rPr>
+                <w:rFonts w:ascii="Times New Roman" w:eastAsiaTheme="minorEastAsia" w:hAnsi="Times New Roman" w:cs="B Nazanin"/>
+                <w:b w:val="0"/>
+                <w:bCs w:val="0"/>
+                <w:caps w:val="0"/>
+                <w:noProof/>
+                <w:sz w:val="22"/>
+                <w:szCs w:val="22"/>
+              </w:rPr>
+              <w:tab/>
+            </w:r>
+            <w:r>
+              <w:rPr>
+                <w:rStyle w:val="Hyperlink"/>
+                <w:rFonts w:ascii="Times New Roman" w:hAnsi="Times New Roman" w:cs="B Nazanin" w:hint="eastAsia"/>
+                <w:caps w:val="0"/>
+                <w:noProof/>
+                <w:rtl/>
+                <w:lang w:bidi="fa-IR"/>
+              </w:rPr>
+              <w:t>معمار</w:t>
+            </w:r>
+            <w:r>
+              <w:rPr>
+                <w:rStyle w:val="Hyperlink"/>
+                <w:rFonts w:ascii="Times New Roman" w:hAnsi="Times New Roman" w:cs="B Nazanin" w:hint="cs"/>
+                <w:caps w:val="0"/>
+                <w:noProof/>
+                <w:rtl/>
+                <w:lang w:bidi="fa-IR"/>
+              </w:rPr>
+              <w:t>ی</w:t>
+            </w:r>
+            <w:r>
+              <w:rPr>
+                <w:rStyle w:val="Hyperlink"/>
+                <w:rFonts w:ascii="Times New Roman" w:hAnsi="Times New Roman" w:cs="B Nazanin"/>
+                <w:caps w:val="0"/>
+                <w:noProof/>
+                <w:rtl/>
+                <w:lang w:bidi="fa-IR"/>
+              </w:rPr>
+              <w:t xml:space="preserve"> </w:t>
+            </w:r>
+            <w:r>
+              <w:rPr>
+                <w:rStyle w:val="Hyperlink"/>
+                <w:rFonts w:ascii="Times New Roman" w:hAnsi="Times New Roman" w:cs="B Nazanin" w:hint="eastAsia"/>
+                <w:caps w:val="0"/>
+                <w:noProof/>
+                <w:rtl/>
+                <w:lang w:bidi="fa-IR"/>
+              </w:rPr>
+              <w:t>نرم‌افزار</w:t>
+            </w:r>
+            <w:r>
+              <w:rPr>
+                <w:rStyle w:val="Hyperlink"/>
+                <w:rFonts w:ascii="Times New Roman" w:hAnsi="Times New Roman" w:cs="B Nazanin"/>
+                <w:caps w:val="0"/>
+                <w:noProof/>
+                <w:rtl/>
+                <w:lang w:bidi="fa-IR"/>
+              </w:rPr>
+              <w:t xml:space="preserve"> </w:t>
+            </w:r>
+            <w:r>
+              <w:rPr>
+                <w:rStyle w:val="Hyperlink"/>
+                <w:rFonts w:ascii="Times New Roman" w:hAnsi="Times New Roman" w:cs="B Nazanin" w:hint="eastAsia"/>
+                <w:caps w:val="0"/>
+                <w:noProof/>
+                <w:rtl/>
+                <w:lang w:bidi="fa-IR"/>
+              </w:rPr>
+              <w:t>پ</w:t>
+            </w:r>
+            <w:r>
+              <w:rPr>
+                <w:rStyle w:val="Hyperlink"/>
+                <w:rFonts w:ascii="Times New Roman" w:hAnsi="Times New Roman" w:cs="B Nazanin" w:hint="cs"/>
+                <w:caps w:val="0"/>
+                <w:noProof/>
+                <w:rtl/>
+                <w:lang w:bidi="fa-IR"/>
+              </w:rPr>
+              <w:t>ی</w:t>
+            </w:r>
+            <w:r>
+              <w:rPr>
+                <w:rStyle w:val="Hyperlink"/>
+                <w:rFonts w:ascii="Times New Roman" w:hAnsi="Times New Roman" w:cs="B Nazanin" w:hint="eastAsia"/>
+                <w:caps w:val="0"/>
+                <w:noProof/>
+                <w:rtl/>
+                <w:lang w:bidi="fa-IR"/>
+              </w:rPr>
+              <w:t>شنهاد</w:t>
+            </w:r>
+            <w:r>
+              <w:rPr>
+                <w:rStyle w:val="Hyperlink"/>
+                <w:rFonts w:ascii="Times New Roman" w:hAnsi="Times New Roman" w:cs="B Nazanin" w:hint="cs"/>
+                <w:caps w:val="0"/>
+                <w:noProof/>
+                <w:rtl/>
+                <w:lang w:bidi="fa-IR"/>
+              </w:rPr>
+              <w:t>ی</w:t>
+            </w:r>
+            <w:r>
+              <w:rPr>
+                <w:rFonts w:ascii="Times New Roman" w:hAnsi="Times New Roman" w:cs="B Nazanin"/>
+                <w:caps w:val="0"/>
+                <w:noProof/>
+                <w:webHidden/>
+              </w:rPr>
+              <w:tab/>
+            </w:r>
+            <w:r>
+              <w:rPr>
+                <w:rFonts w:ascii="Times New Roman" w:hAnsi="Times New Roman" w:cs="B Nazanin"/>
+                <w:caps w:val="0"/>
+                <w:noProof/>
+                <w:webHidden/>
+              </w:rPr>
+              <w:fldChar w:fldCharType="begin"/>
+            </w:r>
+            <w:r>
+              <w:rPr>
+                <w:rFonts w:ascii="Times New Roman" w:hAnsi="Times New Roman" w:cs="B Nazanin"/>
+                <w:caps w:val="0"/>
+                <w:noProof/>
+                <w:webHidden/>
+              </w:rPr>
+              <w:instrText xml:space="preserve"> PAGEREF _Toc378186735 \h </w:instrText>
+            </w:r>
+            <w:r>
+              <w:rPr>
+                <w:rFonts w:ascii="Times New Roman" w:hAnsi="Times New Roman" w:cs="B Nazanin"/>
+                <w:caps w:val="0"/>
+                <w:noProof/>
+                <w:webHidden/>
+              </w:rPr>
+            </w:r>
+            <w:r>
+              <w:rPr>
+                <w:rFonts w:ascii="Times New Roman" w:hAnsi="Times New Roman" w:cs="B Nazanin"/>
+                <w:caps w:val="0"/>
+                <w:noProof/>
+                <w:webHidden/>
+              </w:rPr>
+              <w:fldChar w:fldCharType="separate"/>
+            </w:r>
+            <w:r>
+              <w:rPr>
+                <w:rFonts w:ascii="Times New Roman" w:hAnsi="Times New Roman" w:cs="B Nazanin"/>
+                <w:caps w:val="0"/>
+                <w:noProof/>
+                <w:webHidden/>
+                <w:rtl/>
+              </w:rPr>
+              <w:t>4</w:t>
+            </w:r>
+            <w:r>
+              <w:rPr>
+                <w:rFonts w:ascii="Times New Roman" w:hAnsi="Times New Roman" w:cs="B Nazanin"/>
+                <w:caps w:val="0"/>
+                <w:noProof/>
+                <w:webHidden/>
+              </w:rPr>
+              <w:fldChar w:fldCharType="end"/>
+            </w:r>
+          </w:hyperlink>
+        </w:p>
+        <w:p>
+          <w:pPr>
+            <w:pStyle w:val="TOC2"/>
+            <w:tabs>
+              <w:tab w:val="left" w:pos="1200"/>
+              <w:tab w:val="right" w:leader="dot" w:pos="9017"/>
+            </w:tabs>
+            <w:bidi/>
+            <w:spacing w:before="0" w:line="360" w:lineRule="auto"/>
+            <w:ind w:left="1152" w:hanging="1152"/>
+            <w:jc w:val="both"/>
+            <w:rPr>
+              <w:rFonts w:ascii="Times New Roman" w:eastAsiaTheme="minorEastAsia" w:hAnsi="Times New Roman" w:cs="B Nazanin"/>
+              <w:b w:val="0"/>
+              <w:bCs w:val="0"/>
+              <w:noProof/>
+              <w:sz w:val="22"/>
+              <w:szCs w:val="22"/>
+            </w:rPr>
+          </w:pPr>
+          <w:hyperlink w:anchor="_Toc378186736" w:history="1">
+            <w:r>
+              <w:rPr>
+                <w:rStyle w:val="Hyperlink"/>
+                <w:rFonts w:ascii="Times New Roman" w:hAnsi="Times New Roman" w:cs="B Nazanin"/>
+                <w:noProof/>
+                <w:rtl/>
+                <w:lang w:bidi="fa-IR"/>
+              </w:rPr>
+              <w:t>2.1</w:t>
+            </w:r>
+            <w:r>
+              <w:rPr>
+                <w:rFonts w:ascii="Times New Roman" w:eastAsiaTheme="minorEastAsia" w:hAnsi="Times New Roman" w:cs="B Nazanin"/>
+                <w:b w:val="0"/>
+                <w:bCs w:val="0"/>
+                <w:noProof/>
+                <w:sz w:val="22"/>
+                <w:szCs w:val="22"/>
+              </w:rPr>
+              <w:tab/>
+            </w:r>
+            <w:r>
+              <w:rPr>
+                <w:rStyle w:val="Hyperlink"/>
+                <w:rFonts w:ascii="Times New Roman" w:hAnsi="Times New Roman" w:cs="B Nazanin" w:hint="eastAsia"/>
+                <w:noProof/>
+                <w:rtl/>
+                <w:lang w:bidi="fa-IR"/>
+              </w:rPr>
+              <w:t>نگاه</w:t>
+            </w:r>
+            <w:r>
+              <w:rPr>
+                <w:rStyle w:val="Hyperlink"/>
+                <w:rFonts w:ascii="Times New Roman" w:hAnsi="Times New Roman" w:cs="B Nazanin"/>
+                <w:noProof/>
+                <w:rtl/>
+                <w:lang w:bidi="fa-IR"/>
+              </w:rPr>
+              <w:t xml:space="preserve"> </w:t>
+            </w:r>
+            <w:r>
+              <w:rPr>
+                <w:rStyle w:val="Hyperlink"/>
+                <w:rFonts w:ascii="Times New Roman" w:hAnsi="Times New Roman" w:cs="B Nazanin" w:hint="eastAsia"/>
+                <w:noProof/>
+                <w:rtl/>
+                <w:lang w:bidi="fa-IR"/>
+              </w:rPr>
+              <w:t>اجمال</w:t>
+            </w:r>
+            <w:r>
+              <w:rPr>
+                <w:rStyle w:val="Hyperlink"/>
+                <w:rFonts w:ascii="Times New Roman" w:hAnsi="Times New Roman" w:cs="B Nazanin" w:hint="cs"/>
+                <w:noProof/>
+                <w:rtl/>
+                <w:lang w:bidi="fa-IR"/>
+              </w:rPr>
+              <w:t>ی</w:t>
+            </w:r>
+            <w:r>
+              <w:rPr>
+                <w:rFonts w:ascii="Times New Roman" w:hAnsi="Times New Roman" w:cs="B Nazanin"/>
+                <w:noProof/>
+                <w:webHidden/>
+              </w:rPr>
+              <w:tab/>
+            </w:r>
+            <w:r>
+              <w:rPr>
+                <w:rFonts w:ascii="Times New Roman" w:hAnsi="Times New Roman" w:cs="B Nazanin"/>
+                <w:noProof/>
+                <w:webHidden/>
+              </w:rPr>
+              <w:fldChar w:fldCharType="begin"/>
+            </w:r>
+            <w:r>
+              <w:rPr>
+                <w:rFonts w:ascii="Times New Roman" w:hAnsi="Times New Roman" w:cs="B Nazanin"/>
+                <w:noProof/>
+                <w:webHidden/>
+              </w:rPr>
+              <w:instrText xml:space="preserve"> PAGEREF _Toc378186736 \h </w:instrText>
+            </w:r>
+            <w:r>
+              <w:rPr>
+                <w:rFonts w:ascii="Times New Roman" w:hAnsi="Times New Roman" w:cs="B Nazanin"/>
+                <w:noProof/>
+                <w:webHidden/>
+              </w:rPr>
+            </w:r>
+            <w:r>
+              <w:rPr>
+                <w:rFonts w:ascii="Times New Roman" w:hAnsi="Times New Roman" w:cs="B Nazanin"/>
+                <w:noProof/>
+                <w:webHidden/>
+              </w:rPr>
+              <w:fldChar w:fldCharType="separate"/>
+            </w:r>
+            <w:r>
+              <w:rPr>
+                <w:rFonts w:ascii="Times New Roman" w:hAnsi="Times New Roman" w:cs="B Nazanin"/>
+                <w:noProof/>
+                <w:webHidden/>
+                <w:rtl/>
+              </w:rPr>
+              <w:t>4</w:t>
+            </w:r>
+            <w:r>
+              <w:rPr>
+                <w:rFonts w:ascii="Times New Roman" w:hAnsi="Times New Roman" w:cs="B Nazanin"/>
+                <w:noProof/>
+                <w:webHidden/>
+              </w:rPr>
+              <w:fldChar w:fldCharType="end"/>
+            </w:r>
+          </w:hyperlink>
+        </w:p>
+        <w:p>
+          <w:pPr>
+            <w:pStyle w:val="TOC2"/>
+            <w:tabs>
+              <w:tab w:val="left" w:pos="2057"/>
+              <w:tab w:val="right" w:leader="dot" w:pos="9017"/>
+            </w:tabs>
+            <w:bidi/>
+            <w:spacing w:before="0" w:line="360" w:lineRule="auto"/>
+            <w:ind w:left="1152" w:hanging="1152"/>
+            <w:jc w:val="both"/>
+            <w:rPr>
+              <w:rFonts w:ascii="Times New Roman" w:eastAsiaTheme="minorEastAsia" w:hAnsi="Times New Roman" w:cs="B Nazanin"/>
+              <w:b w:val="0"/>
+              <w:bCs w:val="0"/>
+              <w:noProof/>
+              <w:sz w:val="22"/>
+              <w:szCs w:val="22"/>
+            </w:rPr>
+          </w:pPr>
+          <w:hyperlink w:anchor="_Toc378186737" w:history="1">
+            <w:r>
+              <w:rPr>
+                <w:rStyle w:val="Hyperlink"/>
+                <w:rFonts w:ascii="Times New Roman" w:hAnsi="Times New Roman" w:cs="B Nazanin"/>
+                <w:noProof/>
+                <w:rtl/>
+                <w:lang w:bidi="fa-IR"/>
+              </w:rPr>
+              <w:t>2.2</w:t>
+            </w:r>
+            <w:r>
+              <w:rPr>
+                <w:rFonts w:ascii="Times New Roman" w:eastAsiaTheme="minorEastAsia" w:hAnsi="Times New Roman" w:cs="B Nazanin"/>
+                <w:b w:val="0"/>
+                <w:bCs w:val="0"/>
+                <w:noProof/>
+                <w:sz w:val="22"/>
+                <w:szCs w:val="22"/>
+              </w:rPr>
+              <w:tab/>
+            </w:r>
+            <w:r>
+              <w:rPr>
+                <w:rStyle w:val="Hyperlink"/>
+                <w:rFonts w:ascii="Times New Roman" w:hAnsi="Times New Roman" w:cs="B Nazanin" w:hint="eastAsia"/>
+                <w:noProof/>
+                <w:rtl/>
+              </w:rPr>
+              <w:t>محل</w:t>
+            </w:r>
+            <w:r>
+              <w:rPr>
+                <w:rStyle w:val="Hyperlink"/>
+                <w:rFonts w:ascii="Times New Roman" w:hAnsi="Times New Roman" w:cs="B Nazanin"/>
+                <w:noProof/>
+                <w:rtl/>
+              </w:rPr>
+              <w:t xml:space="preserve"> </w:t>
+            </w:r>
+            <w:r>
+              <w:rPr>
+                <w:rStyle w:val="Hyperlink"/>
+                <w:rFonts w:ascii="Times New Roman" w:hAnsi="Times New Roman" w:cs="B Nazanin" w:hint="eastAsia"/>
+                <w:noProof/>
+                <w:rtl/>
+              </w:rPr>
+              <w:t>قرارگ</w:t>
+            </w:r>
+            <w:r>
+              <w:rPr>
+                <w:rStyle w:val="Hyperlink"/>
+                <w:rFonts w:ascii="Times New Roman" w:hAnsi="Times New Roman" w:cs="B Nazanin" w:hint="cs"/>
+                <w:noProof/>
+                <w:rtl/>
+              </w:rPr>
+              <w:t>ی</w:t>
+            </w:r>
+            <w:r>
+              <w:rPr>
+                <w:rStyle w:val="Hyperlink"/>
+                <w:rFonts w:ascii="Times New Roman" w:hAnsi="Times New Roman" w:cs="B Nazanin" w:hint="eastAsia"/>
+                <w:noProof/>
+                <w:rtl/>
+              </w:rPr>
+              <w:t>ر</w:t>
+            </w:r>
+            <w:r>
+              <w:rPr>
+                <w:rStyle w:val="Hyperlink"/>
+                <w:rFonts w:ascii="Times New Roman" w:hAnsi="Times New Roman" w:cs="B Nazanin" w:hint="cs"/>
+                <w:noProof/>
+                <w:rtl/>
+              </w:rPr>
+              <w:t>ی</w:t>
+            </w:r>
+            <w:r>
+              <w:rPr>
+                <w:rStyle w:val="Hyperlink"/>
+                <w:rFonts w:ascii="Times New Roman" w:hAnsi="Times New Roman" w:cs="B Nazanin"/>
+                <w:noProof/>
+                <w:rtl/>
+              </w:rPr>
+              <w:t xml:space="preserve"> </w:t>
+            </w:r>
+            <w:r>
+              <w:rPr>
+                <w:rStyle w:val="Hyperlink"/>
+                <w:rFonts w:ascii="Times New Roman" w:hAnsi="Times New Roman" w:cs="B Nazanin" w:hint="eastAsia"/>
+                <w:noProof/>
+                <w:rtl/>
+              </w:rPr>
+              <w:t>نرم‌افزار</w:t>
+            </w:r>
+            <w:r>
+              <w:rPr>
+                <w:rFonts w:ascii="Times New Roman" w:hAnsi="Times New Roman" w:cs="B Nazanin"/>
+                <w:noProof/>
+                <w:webHidden/>
+              </w:rPr>
+              <w:tab/>
+            </w:r>
+            <w:r>
+              <w:rPr>
+                <w:rFonts w:ascii="Times New Roman" w:hAnsi="Times New Roman" w:cs="B Nazanin"/>
+                <w:noProof/>
+                <w:webHidden/>
+              </w:rPr>
+              <w:fldChar w:fldCharType="begin"/>
+            </w:r>
+            <w:r>
+              <w:rPr>
+                <w:rFonts w:ascii="Times New Roman" w:hAnsi="Times New Roman" w:cs="B Nazanin"/>
+                <w:noProof/>
+                <w:webHidden/>
+              </w:rPr>
+              <w:instrText xml:space="preserve"> PAGEREF _Toc378186737 \h </w:instrText>
+            </w:r>
+            <w:r>
+              <w:rPr>
+                <w:rFonts w:ascii="Times New Roman" w:hAnsi="Times New Roman" w:cs="B Nazanin"/>
+                <w:noProof/>
+                <w:webHidden/>
+              </w:rPr>
+            </w:r>
+            <w:r>
+              <w:rPr>
+                <w:rFonts w:ascii="Times New Roman" w:hAnsi="Times New Roman" w:cs="B Nazanin"/>
+                <w:noProof/>
+                <w:webHidden/>
+              </w:rPr>
+              <w:fldChar w:fldCharType="separate"/>
+            </w:r>
+            <w:r>
+              <w:rPr>
+                <w:rFonts w:ascii="Times New Roman" w:hAnsi="Times New Roman" w:cs="B Nazanin"/>
+                <w:noProof/>
+                <w:webHidden/>
+                <w:rtl/>
+              </w:rPr>
+              <w:t>4</w:t>
+            </w:r>
+            <w:r>
+              <w:rPr>
+                <w:rFonts w:ascii="Times New Roman" w:hAnsi="Times New Roman" w:cs="B Nazanin"/>
+                <w:noProof/>
+                <w:webHidden/>
+              </w:rPr>
+              <w:fldChar w:fldCharType="end"/>
+            </w:r>
+          </w:hyperlink>
+        </w:p>
+        <w:p>
+          <w:pPr>
+            <w:pStyle w:val="TOC2"/>
+            <w:tabs>
+              <w:tab w:val="left" w:pos="1804"/>
+              <w:tab w:val="right" w:leader="dot" w:pos="9017"/>
+            </w:tabs>
+            <w:bidi/>
+            <w:spacing w:before="0" w:line="360" w:lineRule="auto"/>
+            <w:ind w:left="1152" w:hanging="1152"/>
+            <w:jc w:val="both"/>
+            <w:rPr>
+              <w:rFonts w:ascii="Times New Roman" w:eastAsiaTheme="minorEastAsia" w:hAnsi="Times New Roman" w:cs="B Nazanin"/>
+              <w:b w:val="0"/>
+              <w:bCs w:val="0"/>
+              <w:noProof/>
+              <w:sz w:val="22"/>
+              <w:szCs w:val="22"/>
+            </w:rPr>
+          </w:pPr>
+          <w:hyperlink w:anchor="_Toc378186738" w:history="1">
+            <w:r>
+              <w:rPr>
+                <w:rStyle w:val="Hyperlink"/>
+                <w:rFonts w:ascii="Times New Roman" w:hAnsi="Times New Roman" w:cs="B Nazanin"/>
+                <w:noProof/>
+                <w:rtl/>
+                <w:lang w:bidi="fa-IR"/>
+              </w:rPr>
+              <w:t>2.3</w:t>
+            </w:r>
+            <w:r>
+              <w:rPr>
+                <w:rFonts w:ascii="Times New Roman" w:eastAsiaTheme="minorEastAsia" w:hAnsi="Times New Roman" w:cs="B Nazanin"/>
+                <w:b w:val="0"/>
+                <w:bCs w:val="0"/>
+                <w:noProof/>
+                <w:sz w:val="22"/>
+                <w:szCs w:val="22"/>
+              </w:rPr>
+              <w:tab/>
+            </w:r>
+            <w:r>
+              <w:rPr>
+                <w:rStyle w:val="Hyperlink"/>
+                <w:rFonts w:ascii="Times New Roman" w:hAnsi="Times New Roman" w:cs="B Nazanin" w:hint="eastAsia"/>
+                <w:noProof/>
+                <w:rtl/>
+                <w:lang w:bidi="fa-IR"/>
+              </w:rPr>
+              <w:t>مد</w:t>
+            </w:r>
+            <w:r>
+              <w:rPr>
+                <w:rStyle w:val="Hyperlink"/>
+                <w:rFonts w:ascii="Times New Roman" w:hAnsi="Times New Roman" w:cs="B Nazanin" w:hint="cs"/>
+                <w:noProof/>
+                <w:rtl/>
+                <w:lang w:bidi="fa-IR"/>
+              </w:rPr>
+              <w:t>ی</w:t>
+            </w:r>
+            <w:r>
+              <w:rPr>
+                <w:rStyle w:val="Hyperlink"/>
+                <w:rFonts w:ascii="Times New Roman" w:hAnsi="Times New Roman" w:cs="B Nazanin" w:hint="eastAsia"/>
+                <w:noProof/>
+                <w:rtl/>
+                <w:lang w:bidi="fa-IR"/>
+              </w:rPr>
+              <w:t>ر</w:t>
+            </w:r>
+            <w:r>
+              <w:rPr>
+                <w:rStyle w:val="Hyperlink"/>
+                <w:rFonts w:ascii="Times New Roman" w:hAnsi="Times New Roman" w:cs="B Nazanin" w:hint="cs"/>
+                <w:noProof/>
+                <w:rtl/>
+                <w:lang w:bidi="fa-IR"/>
+              </w:rPr>
+              <w:t>ی</w:t>
+            </w:r>
+            <w:r>
+              <w:rPr>
+                <w:rStyle w:val="Hyperlink"/>
+                <w:rFonts w:ascii="Times New Roman" w:hAnsi="Times New Roman" w:cs="B Nazanin" w:hint="eastAsia"/>
+                <w:noProof/>
+                <w:rtl/>
+                <w:lang w:bidi="fa-IR"/>
+              </w:rPr>
+              <w:t>ت</w:t>
+            </w:r>
+            <w:r>
+              <w:rPr>
+                <w:rStyle w:val="Hyperlink"/>
+                <w:rFonts w:ascii="Times New Roman" w:hAnsi="Times New Roman" w:cs="B Nazanin"/>
+                <w:noProof/>
+                <w:rtl/>
+                <w:lang w:bidi="fa-IR"/>
+              </w:rPr>
+              <w:t xml:space="preserve"> </w:t>
+            </w:r>
+            <w:r>
+              <w:rPr>
+                <w:rStyle w:val="Hyperlink"/>
+                <w:rFonts w:ascii="Times New Roman" w:hAnsi="Times New Roman" w:cs="B Nazanin" w:hint="eastAsia"/>
+                <w:noProof/>
+                <w:rtl/>
+                <w:lang w:bidi="fa-IR"/>
+              </w:rPr>
+              <w:t>پا</w:t>
+            </w:r>
+            <w:r>
+              <w:rPr>
+                <w:rStyle w:val="Hyperlink"/>
+                <w:rFonts w:ascii="Times New Roman" w:hAnsi="Times New Roman" w:cs="B Nazanin" w:hint="cs"/>
+                <w:noProof/>
+                <w:rtl/>
+                <w:lang w:bidi="fa-IR"/>
+              </w:rPr>
+              <w:t>ی</w:t>
+            </w:r>
+            <w:r>
+              <w:rPr>
+                <w:rStyle w:val="Hyperlink"/>
+                <w:rFonts w:ascii="Times New Roman" w:hAnsi="Times New Roman" w:cs="B Nazanin" w:hint="eastAsia"/>
+                <w:noProof/>
+                <w:rtl/>
+                <w:lang w:bidi="fa-IR"/>
+              </w:rPr>
+              <w:t>دار</w:t>
+            </w:r>
+            <w:r>
+              <w:rPr>
+                <w:rStyle w:val="Hyperlink"/>
+                <w:rFonts w:ascii="Times New Roman" w:hAnsi="Times New Roman" w:cs="B Nazanin"/>
+                <w:noProof/>
+                <w:rtl/>
+                <w:lang w:bidi="fa-IR"/>
+              </w:rPr>
+              <w:t xml:space="preserve"> </w:t>
+            </w:r>
+            <w:r>
+              <w:rPr>
+                <w:rStyle w:val="Hyperlink"/>
+                <w:rFonts w:ascii="Times New Roman" w:hAnsi="Times New Roman" w:cs="B Nazanin" w:hint="eastAsia"/>
+                <w:noProof/>
+                <w:rtl/>
+                <w:lang w:bidi="fa-IR"/>
+              </w:rPr>
+              <w:t>داده‌ها</w:t>
+            </w:r>
+            <w:r>
+              <w:rPr>
+                <w:rFonts w:ascii="Times New Roman" w:hAnsi="Times New Roman" w:cs="B Nazanin"/>
+                <w:noProof/>
+                <w:webHidden/>
+              </w:rPr>
+              <w:tab/>
+            </w:r>
+            <w:r>
+              <w:rPr>
+                <w:rFonts w:ascii="Times New Roman" w:hAnsi="Times New Roman" w:cs="B Nazanin"/>
+                <w:noProof/>
+                <w:webHidden/>
+              </w:rPr>
+              <w:fldChar w:fldCharType="begin"/>
+            </w:r>
+            <w:r>
+              <w:rPr>
+                <w:rFonts w:ascii="Times New Roman" w:hAnsi="Times New Roman" w:cs="B Nazanin"/>
+                <w:noProof/>
+                <w:webHidden/>
+              </w:rPr>
+              <w:instrText xml:space="preserve"> PAGEREF _Toc378186738 \h </w:instrText>
+            </w:r>
+            <w:r>
+              <w:rPr>
+                <w:rFonts w:ascii="Times New Roman" w:hAnsi="Times New Roman" w:cs="B Nazanin"/>
+                <w:noProof/>
+                <w:webHidden/>
+              </w:rPr>
+            </w:r>
+            <w:r>
+              <w:rPr>
+                <w:rFonts w:ascii="Times New Roman" w:hAnsi="Times New Roman" w:cs="B Nazanin"/>
+                <w:noProof/>
+                <w:webHidden/>
+              </w:rPr>
+              <w:fldChar w:fldCharType="separate"/>
+            </w:r>
+            <w:r>
+              <w:rPr>
+                <w:rFonts w:ascii="Times New Roman" w:hAnsi="Times New Roman" w:cs="B Nazanin"/>
+                <w:noProof/>
+                <w:webHidden/>
+                <w:rtl/>
+              </w:rPr>
+              <w:t>5</w:t>
+            </w:r>
+            <w:r>
+              <w:rPr>
+                <w:rFonts w:ascii="Times New Roman" w:hAnsi="Times New Roman" w:cs="B Nazanin"/>
+                <w:noProof/>
+                <w:webHidden/>
+              </w:rPr>
+              <w:fldChar w:fldCharType="end"/>
+            </w:r>
+          </w:hyperlink>
+        </w:p>
+        <w:p>
+          <w:pPr>
+            <w:pStyle w:val="TOC3"/>
+            <w:tabs>
+              <w:tab w:val="left" w:pos="1928"/>
+              <w:tab w:val="right" w:leader="dot" w:pos="9017"/>
+            </w:tabs>
+            <w:bidi/>
+            <w:spacing w:line="360" w:lineRule="auto"/>
+            <w:ind w:left="1152" w:hanging="1152"/>
+            <w:jc w:val="both"/>
+            <w:rPr>
+              <w:rFonts w:ascii="Times New Roman" w:eastAsiaTheme="minorEastAsia" w:hAnsi="Times New Roman" w:cs="B Nazanin"/>
+              <w:noProof/>
+              <w:sz w:val="22"/>
+              <w:szCs w:val="22"/>
+            </w:rPr>
+          </w:pPr>
+          <w:hyperlink w:anchor="_Toc378186739" w:history="1">
+            <w:r>
+              <w:rPr>
+                <w:rStyle w:val="Hyperlink"/>
+                <w:rFonts w:ascii="Times New Roman" w:hAnsi="Times New Roman" w:cs="B Nazanin"/>
+                <w:noProof/>
+                <w:rtl/>
+                <w:lang w:bidi="fa-IR"/>
+              </w:rPr>
+              <w:t>2.3.1</w:t>
+            </w:r>
+            <w:r>
+              <w:rPr>
+                <w:rFonts w:ascii="Times New Roman" w:eastAsiaTheme="minorEastAsia" w:hAnsi="Times New Roman" w:cs="B Nazanin"/>
+                <w:noProof/>
+                <w:sz w:val="22"/>
+                <w:szCs w:val="22"/>
+              </w:rPr>
+              <w:tab/>
+            </w:r>
+            <w:r>
+              <w:rPr>
+                <w:rStyle w:val="Hyperlink"/>
+                <w:rFonts w:ascii="Times New Roman" w:hAnsi="Times New Roman" w:cs="B Nazanin" w:hint="eastAsia"/>
+                <w:noProof/>
+                <w:rtl/>
+                <w:lang w:bidi="fa-IR"/>
+              </w:rPr>
+              <w:t>نمودار</w:t>
+            </w:r>
+            <w:r>
+              <w:rPr>
+                <w:rStyle w:val="Hyperlink"/>
+                <w:rFonts w:ascii="Times New Roman" w:hAnsi="Times New Roman" w:cs="B Nazanin"/>
+                <w:noProof/>
+                <w:rtl/>
+                <w:lang w:bidi="fa-IR"/>
+              </w:rPr>
+              <w:t xml:space="preserve"> </w:t>
+            </w:r>
+            <w:r>
+              <w:rPr>
+                <w:rStyle w:val="Hyperlink"/>
+                <w:rFonts w:ascii="Times New Roman" w:hAnsi="Times New Roman" w:cs="B Nazanin" w:hint="eastAsia"/>
+                <w:noProof/>
+                <w:rtl/>
+                <w:lang w:bidi="fa-IR"/>
+              </w:rPr>
+              <w:t>موجود</w:t>
+            </w:r>
+            <w:r>
+              <w:rPr>
+                <w:rStyle w:val="Hyperlink"/>
+                <w:rFonts w:ascii="Times New Roman" w:hAnsi="Times New Roman" w:cs="B Nazanin" w:hint="cs"/>
+                <w:noProof/>
+                <w:rtl/>
+                <w:lang w:bidi="fa-IR"/>
+              </w:rPr>
+              <w:t>ی</w:t>
+            </w:r>
+            <w:r>
+              <w:rPr>
+                <w:rStyle w:val="Hyperlink"/>
+                <w:rFonts w:ascii="Times New Roman" w:hAnsi="Times New Roman" w:cs="B Nazanin" w:hint="eastAsia"/>
+                <w:noProof/>
+                <w:rtl/>
+                <w:lang w:bidi="fa-IR"/>
+              </w:rPr>
+              <w:t>ت‌ها</w:t>
+            </w:r>
+            <w:r>
+              <w:rPr>
+                <w:rFonts w:ascii="Times New Roman" w:hAnsi="Times New Roman" w:cs="B Nazanin"/>
+                <w:noProof/>
+                <w:webHidden/>
+              </w:rPr>
+              <w:tab/>
+            </w:r>
+            <w:r>
+              <w:rPr>
+                <w:rFonts w:ascii="Times New Roman" w:hAnsi="Times New Roman" w:cs="B Nazanin"/>
+                <w:noProof/>
+                <w:webHidden/>
+              </w:rPr>
+              <w:fldChar w:fldCharType="begin"/>
+            </w:r>
+            <w:r>
+              <w:rPr>
+                <w:rFonts w:ascii="Times New Roman" w:hAnsi="Times New Roman" w:cs="B Nazanin"/>
+                <w:noProof/>
+                <w:webHidden/>
+              </w:rPr>
+              <w:instrText xml:space="preserve"> PAGEREF _Toc378186739 \h </w:instrText>
+            </w:r>
+            <w:r>
+              <w:rPr>
+                <w:rFonts w:ascii="Times New Roman" w:hAnsi="Times New Roman" w:cs="B Nazanin"/>
+                <w:noProof/>
+                <w:webHidden/>
+              </w:rPr>
+            </w:r>
+            <w:r>
+              <w:rPr>
+                <w:rFonts w:ascii="Times New Roman" w:hAnsi="Times New Roman" w:cs="B Nazanin"/>
+                <w:noProof/>
+                <w:webHidden/>
+              </w:rPr>
+              <w:fldChar w:fldCharType="separate"/>
+            </w:r>
+            <w:r>
+              <w:rPr>
+                <w:rFonts w:ascii="Times New Roman" w:hAnsi="Times New Roman" w:cs="B Nazanin"/>
+                <w:noProof/>
+                <w:webHidden/>
+                <w:rtl/>
+              </w:rPr>
+              <w:t>5</w:t>
+            </w:r>
+            <w:r>
+              <w:rPr>
+                <w:rFonts w:ascii="Times New Roman" w:hAnsi="Times New Roman" w:cs="B Nazanin"/>
+                <w:noProof/>
+                <w:webHidden/>
+              </w:rPr>
+              <w:fldChar w:fldCharType="end"/>
+            </w:r>
+          </w:hyperlink>
+        </w:p>
+        <w:p>
+          <w:pPr>
+            <w:pStyle w:val="TOC2"/>
+            <w:tabs>
+              <w:tab w:val="left" w:pos="2051"/>
+              <w:tab w:val="right" w:leader="dot" w:pos="9017"/>
+            </w:tabs>
+            <w:bidi/>
+            <w:spacing w:before="0" w:line="360" w:lineRule="auto"/>
+            <w:ind w:left="1152" w:hanging="1152"/>
+            <w:jc w:val="both"/>
+            <w:rPr>
+              <w:rFonts w:ascii="Times New Roman" w:eastAsiaTheme="minorEastAsia" w:hAnsi="Times New Roman" w:cs="B Nazanin"/>
+              <w:b w:val="0"/>
+              <w:bCs w:val="0"/>
+              <w:noProof/>
+              <w:sz w:val="22"/>
+              <w:szCs w:val="22"/>
+            </w:rPr>
+          </w:pPr>
+          <w:hyperlink w:anchor="_Toc378186740" w:history="1">
+            <w:r>
+              <w:rPr>
+                <w:rStyle w:val="Hyperlink"/>
+                <w:rFonts w:ascii="Times New Roman" w:hAnsi="Times New Roman" w:cs="B Nazanin"/>
+                <w:noProof/>
+                <w:rtl/>
+                <w:lang w:bidi="fa-IR"/>
+              </w:rPr>
+              <w:t>2.4</w:t>
+            </w:r>
+            <w:r>
+              <w:rPr>
+                <w:rFonts w:ascii="Times New Roman" w:eastAsiaTheme="minorEastAsia" w:hAnsi="Times New Roman" w:cs="B Nazanin"/>
+                <w:b w:val="0"/>
+                <w:bCs w:val="0"/>
+                <w:noProof/>
+                <w:sz w:val="22"/>
+                <w:szCs w:val="22"/>
+              </w:rPr>
+              <w:tab/>
+            </w:r>
+            <w:r>
+              <w:rPr>
+                <w:rStyle w:val="Hyperlink"/>
+                <w:rFonts w:ascii="Times New Roman" w:hAnsi="Times New Roman" w:cs="B Nazanin" w:hint="eastAsia"/>
+                <w:noProof/>
+                <w:rtl/>
+                <w:lang w:bidi="fa-IR"/>
+              </w:rPr>
+              <w:t>امن</w:t>
+            </w:r>
+            <w:r>
+              <w:rPr>
+                <w:rStyle w:val="Hyperlink"/>
+                <w:rFonts w:ascii="Times New Roman" w:hAnsi="Times New Roman" w:cs="B Nazanin" w:hint="cs"/>
+                <w:noProof/>
+                <w:rtl/>
+                <w:lang w:bidi="fa-IR"/>
+              </w:rPr>
+              <w:t>ی</w:t>
+            </w:r>
+            <w:r>
+              <w:rPr>
+                <w:rStyle w:val="Hyperlink"/>
+                <w:rFonts w:ascii="Times New Roman" w:hAnsi="Times New Roman" w:cs="B Nazanin" w:hint="eastAsia"/>
+                <w:noProof/>
+                <w:rtl/>
+                <w:lang w:bidi="fa-IR"/>
+              </w:rPr>
+              <w:t>ت</w:t>
+            </w:r>
+            <w:r>
+              <w:rPr>
+                <w:rStyle w:val="Hyperlink"/>
+                <w:rFonts w:ascii="Times New Roman" w:hAnsi="Times New Roman" w:cs="B Nazanin"/>
+                <w:noProof/>
+                <w:rtl/>
+                <w:lang w:bidi="fa-IR"/>
+              </w:rPr>
+              <w:t xml:space="preserve"> </w:t>
+            </w:r>
+            <w:r>
+              <w:rPr>
+                <w:rStyle w:val="Hyperlink"/>
+                <w:rFonts w:ascii="Times New Roman" w:hAnsi="Times New Roman" w:cs="B Nazanin" w:hint="eastAsia"/>
+                <w:noProof/>
+                <w:rtl/>
+                <w:lang w:bidi="fa-IR"/>
+              </w:rPr>
+              <w:t>و</w:t>
+            </w:r>
+            <w:r>
+              <w:rPr>
+                <w:rStyle w:val="Hyperlink"/>
+                <w:rFonts w:ascii="Times New Roman" w:hAnsi="Times New Roman" w:cs="B Nazanin"/>
+                <w:noProof/>
+                <w:rtl/>
+                <w:lang w:bidi="fa-IR"/>
+              </w:rPr>
+              <w:t xml:space="preserve"> </w:t>
+            </w:r>
+            <w:r>
+              <w:rPr>
+                <w:rStyle w:val="Hyperlink"/>
+                <w:rFonts w:ascii="Times New Roman" w:hAnsi="Times New Roman" w:cs="B Nazanin" w:hint="eastAsia"/>
+                <w:noProof/>
+                <w:rtl/>
+                <w:lang w:bidi="fa-IR"/>
+              </w:rPr>
+              <w:t>کنترل</w:t>
+            </w:r>
+            <w:r>
+              <w:rPr>
+                <w:rStyle w:val="Hyperlink"/>
+                <w:rFonts w:ascii="Times New Roman" w:hAnsi="Times New Roman" w:cs="B Nazanin"/>
+                <w:noProof/>
+                <w:rtl/>
+                <w:lang w:bidi="fa-IR"/>
+              </w:rPr>
+              <w:t xml:space="preserve"> </w:t>
+            </w:r>
+            <w:r>
+              <w:rPr>
+                <w:rStyle w:val="Hyperlink"/>
+                <w:rFonts w:ascii="Times New Roman" w:hAnsi="Times New Roman" w:cs="B Nazanin" w:hint="eastAsia"/>
+                <w:noProof/>
+                <w:rtl/>
+                <w:lang w:bidi="fa-IR"/>
+              </w:rPr>
+              <w:t>دسترس</w:t>
+            </w:r>
+            <w:r>
+              <w:rPr>
+                <w:rStyle w:val="Hyperlink"/>
+                <w:rFonts w:ascii="Times New Roman" w:hAnsi="Times New Roman" w:cs="B Nazanin" w:hint="cs"/>
+                <w:noProof/>
+                <w:rtl/>
+                <w:lang w:bidi="fa-IR"/>
+              </w:rPr>
+              <w:t>ی</w:t>
+            </w:r>
+            <w:r>
+              <w:rPr>
+                <w:rFonts w:ascii="Times New Roman" w:hAnsi="Times New Roman" w:cs="B Nazanin"/>
+                <w:noProof/>
+                <w:webHidden/>
+              </w:rPr>
+              <w:tab/>
+            </w:r>
+            <w:r>
+              <w:rPr>
+                <w:rFonts w:ascii="Times New Roman" w:hAnsi="Times New Roman" w:cs="B Nazanin"/>
+                <w:noProof/>
+                <w:webHidden/>
+              </w:rPr>
+              <w:fldChar w:fldCharType="begin"/>
+            </w:r>
+            <w:r>
+              <w:rPr>
+                <w:rFonts w:ascii="Times New Roman" w:hAnsi="Times New Roman" w:cs="B Nazanin"/>
+                <w:noProof/>
+                <w:webHidden/>
+              </w:rPr>
+              <w:instrText xml:space="preserve"> PAGEREF _Toc378186740 \h </w:instrText>
+            </w:r>
+            <w:r>
+              <w:rPr>
+                <w:rFonts w:ascii="Times New Roman" w:hAnsi="Times New Roman" w:cs="B Nazanin"/>
+                <w:noProof/>
+                <w:webHidden/>
+              </w:rPr>
+            </w:r>
+            <w:r>
+              <w:rPr>
+                <w:rFonts w:ascii="Times New Roman" w:hAnsi="Times New Roman" w:cs="B Nazanin"/>
+                <w:noProof/>
+                <w:webHidden/>
+              </w:rPr>
+              <w:fldChar w:fldCharType="separate"/>
+            </w:r>
+            <w:r>
+              <w:rPr>
+                <w:rFonts w:ascii="Times New Roman" w:hAnsi="Times New Roman" w:cs="B Nazanin"/>
+                <w:noProof/>
+                <w:webHidden/>
+                <w:rtl/>
+              </w:rPr>
+              <w:t>5</w:t>
+            </w:r>
+            <w:r>
+              <w:rPr>
+                <w:rFonts w:ascii="Times New Roman" w:hAnsi="Times New Roman" w:cs="B Nazanin"/>
+                <w:noProof/>
+                <w:webHidden/>
+              </w:rPr>
+              <w:fldChar w:fldCharType="end"/>
+            </w:r>
+          </w:hyperlink>
+        </w:p>
+        <w:p>
+          <w:pPr>
+            <w:pStyle w:val="TOC2"/>
+            <w:tabs>
+              <w:tab w:val="left" w:pos="2274"/>
+              <w:tab w:val="right" w:leader="dot" w:pos="9017"/>
+            </w:tabs>
+            <w:bidi/>
+            <w:spacing w:before="0" w:line="360" w:lineRule="auto"/>
+            <w:ind w:left="1152" w:hanging="1152"/>
+            <w:jc w:val="both"/>
+            <w:rPr>
+              <w:rFonts w:ascii="Times New Roman" w:eastAsiaTheme="minorEastAsia" w:hAnsi="Times New Roman" w:cs="B Nazanin"/>
+              <w:b w:val="0"/>
+              <w:bCs w:val="0"/>
+              <w:noProof/>
+              <w:sz w:val="22"/>
+              <w:szCs w:val="22"/>
+            </w:rPr>
+          </w:pPr>
+          <w:hyperlink w:anchor="_Toc378186741" w:history="1">
+            <w:r>
+              <w:rPr>
+                <w:rStyle w:val="Hyperlink"/>
+                <w:rFonts w:ascii="Times New Roman" w:hAnsi="Times New Roman" w:cs="B Nazanin"/>
+                <w:noProof/>
+                <w:rtl/>
+                <w:lang w:bidi="fa-IR"/>
+              </w:rPr>
+              <w:t>2.5</w:t>
+            </w:r>
+            <w:r>
+              <w:rPr>
+                <w:rFonts w:ascii="Times New Roman" w:eastAsiaTheme="minorEastAsia" w:hAnsi="Times New Roman" w:cs="B Nazanin"/>
+                <w:b w:val="0"/>
+                <w:bCs w:val="0"/>
+                <w:noProof/>
+                <w:sz w:val="22"/>
+                <w:szCs w:val="22"/>
+              </w:rPr>
+              <w:tab/>
+            </w:r>
+            <w:r>
+              <w:rPr>
+                <w:rStyle w:val="Hyperlink"/>
+                <w:rFonts w:ascii="Times New Roman" w:hAnsi="Times New Roman" w:cs="B Nazanin" w:hint="eastAsia"/>
+                <w:noProof/>
+                <w:rtl/>
+                <w:lang w:bidi="fa-IR"/>
+              </w:rPr>
+              <w:t>سازوکار</w:t>
+            </w:r>
+            <w:r>
+              <w:rPr>
+                <w:rStyle w:val="Hyperlink"/>
+                <w:rFonts w:ascii="Times New Roman" w:hAnsi="Times New Roman" w:cs="B Nazanin"/>
+                <w:noProof/>
+                <w:rtl/>
+                <w:lang w:bidi="fa-IR"/>
+              </w:rPr>
+              <w:t xml:space="preserve"> </w:t>
+            </w:r>
+            <w:r>
+              <w:rPr>
+                <w:rStyle w:val="Hyperlink"/>
+                <w:rFonts w:ascii="Times New Roman" w:hAnsi="Times New Roman" w:cs="B Nazanin" w:hint="eastAsia"/>
+                <w:noProof/>
+                <w:rtl/>
+                <w:lang w:bidi="fa-IR"/>
+              </w:rPr>
+              <w:t>کنترل</w:t>
+            </w:r>
+            <w:r>
+              <w:rPr>
+                <w:rStyle w:val="Hyperlink"/>
+                <w:rFonts w:ascii="Times New Roman" w:hAnsi="Times New Roman" w:cs="B Nazanin"/>
+                <w:noProof/>
+                <w:rtl/>
+                <w:lang w:bidi="fa-IR"/>
+              </w:rPr>
+              <w:t xml:space="preserve"> </w:t>
+            </w:r>
+            <w:r>
+              <w:rPr>
+                <w:rStyle w:val="Hyperlink"/>
+                <w:rFonts w:ascii="Times New Roman" w:hAnsi="Times New Roman" w:cs="B Nazanin" w:hint="eastAsia"/>
+                <w:noProof/>
+                <w:rtl/>
+                <w:lang w:bidi="fa-IR"/>
+              </w:rPr>
+              <w:t>کل</w:t>
+            </w:r>
+            <w:r>
+              <w:rPr>
+                <w:rStyle w:val="Hyperlink"/>
+                <w:rFonts w:ascii="Times New Roman" w:hAnsi="Times New Roman" w:cs="B Nazanin" w:hint="cs"/>
+                <w:noProof/>
+                <w:rtl/>
+                <w:lang w:bidi="fa-IR"/>
+              </w:rPr>
+              <w:t>ی</w:t>
+            </w:r>
+            <w:r>
+              <w:rPr>
+                <w:rStyle w:val="Hyperlink"/>
+                <w:rFonts w:ascii="Times New Roman" w:hAnsi="Times New Roman" w:cs="B Nazanin"/>
+                <w:noProof/>
+                <w:rtl/>
+                <w:lang w:bidi="fa-IR"/>
+              </w:rPr>
+              <w:t xml:space="preserve"> </w:t>
+            </w:r>
+            <w:r>
+              <w:rPr>
+                <w:rStyle w:val="Hyperlink"/>
+                <w:rFonts w:ascii="Times New Roman" w:hAnsi="Times New Roman" w:cs="B Nazanin" w:hint="eastAsia"/>
+                <w:noProof/>
+                <w:rtl/>
+                <w:lang w:bidi="fa-IR"/>
+              </w:rPr>
+              <w:t>س</w:t>
+            </w:r>
+            <w:r>
+              <w:rPr>
+                <w:rStyle w:val="Hyperlink"/>
+                <w:rFonts w:ascii="Times New Roman" w:hAnsi="Times New Roman" w:cs="B Nazanin" w:hint="cs"/>
+                <w:noProof/>
+                <w:rtl/>
+                <w:lang w:bidi="fa-IR"/>
+              </w:rPr>
+              <w:t>ی</w:t>
+            </w:r>
+            <w:r>
+              <w:rPr>
+                <w:rStyle w:val="Hyperlink"/>
+                <w:rFonts w:ascii="Times New Roman" w:hAnsi="Times New Roman" w:cs="B Nazanin" w:hint="eastAsia"/>
+                <w:noProof/>
+                <w:rtl/>
+                <w:lang w:bidi="fa-IR"/>
+              </w:rPr>
+              <w:t>ستم</w:t>
+            </w:r>
+            <w:r>
+              <w:rPr>
+                <w:rFonts w:ascii="Times New Roman" w:hAnsi="Times New Roman" w:cs="B Nazanin"/>
+                <w:noProof/>
+                <w:webHidden/>
+              </w:rPr>
+              <w:tab/>
+            </w:r>
+            <w:r>
+              <w:rPr>
+                <w:rFonts w:ascii="Times New Roman" w:hAnsi="Times New Roman" w:cs="B Nazanin"/>
+                <w:noProof/>
+                <w:webHidden/>
+              </w:rPr>
+              <w:fldChar w:fldCharType="begin"/>
+            </w:r>
+            <w:r>
+              <w:rPr>
+                <w:rFonts w:ascii="Times New Roman" w:hAnsi="Times New Roman" w:cs="B Nazanin"/>
+                <w:noProof/>
+                <w:webHidden/>
+              </w:rPr>
+              <w:instrText xml:space="preserve"> PAGEREF _Toc378186741 \h </w:instrText>
+            </w:r>
+            <w:r>
+              <w:rPr>
+                <w:rFonts w:ascii="Times New Roman" w:hAnsi="Times New Roman" w:cs="B Nazanin"/>
+                <w:noProof/>
+                <w:webHidden/>
+              </w:rPr>
+            </w:r>
+            <w:r>
+              <w:rPr>
+                <w:rFonts w:ascii="Times New Roman" w:hAnsi="Times New Roman" w:cs="B Nazanin"/>
+                <w:noProof/>
+                <w:webHidden/>
+              </w:rPr>
+              <w:fldChar w:fldCharType="separate"/>
+            </w:r>
+            <w:r>
+              <w:rPr>
+                <w:rFonts w:ascii="Times New Roman" w:hAnsi="Times New Roman" w:cs="B Nazanin"/>
+                <w:noProof/>
+                <w:webHidden/>
+                <w:rtl/>
+              </w:rPr>
+              <w:t>5</w:t>
+            </w:r>
+            <w:r>
+              <w:rPr>
+                <w:rFonts w:ascii="Times New Roman" w:hAnsi="Times New Roman" w:cs="B Nazanin"/>
+                <w:noProof/>
+                <w:webHidden/>
+              </w:rPr>
+              <w:fldChar w:fldCharType="end"/>
+            </w:r>
+          </w:hyperlink>
+        </w:p>
+        <w:p>
+          <w:pPr>
+            <w:pStyle w:val="TOC3"/>
+            <w:tabs>
+              <w:tab w:val="left" w:pos="1834"/>
+              <w:tab w:val="right" w:leader="dot" w:pos="9017"/>
+            </w:tabs>
+            <w:bidi/>
+            <w:spacing w:line="360" w:lineRule="auto"/>
+            <w:ind w:left="1152" w:hanging="1152"/>
+            <w:jc w:val="both"/>
+            <w:rPr>
+              <w:rFonts w:ascii="Times New Roman" w:eastAsiaTheme="minorEastAsia" w:hAnsi="Times New Roman" w:cs="B Nazanin"/>
+              <w:noProof/>
+              <w:sz w:val="22"/>
+              <w:szCs w:val="22"/>
+            </w:rPr>
+          </w:pPr>
+          <w:hyperlink w:anchor="_Toc378186742" w:history="1">
+            <w:r>
+              <w:rPr>
+                <w:rStyle w:val="Hyperlink"/>
+                <w:rFonts w:ascii="Times New Roman" w:hAnsi="Times New Roman" w:cs="B Nazanin"/>
+                <w:noProof/>
+                <w:rtl/>
+                <w:lang w:bidi="fa-IR"/>
+              </w:rPr>
+              <w:t>2.5.1</w:t>
+            </w:r>
+            <w:r>
+              <w:rPr>
+                <w:rFonts w:ascii="Times New Roman" w:eastAsiaTheme="minorEastAsia" w:hAnsi="Times New Roman" w:cs="B Nazanin"/>
+                <w:noProof/>
+                <w:sz w:val="22"/>
+                <w:szCs w:val="22"/>
+              </w:rPr>
+              <w:tab/>
+            </w:r>
+            <w:r>
+              <w:rPr>
+                <w:rStyle w:val="Hyperlink"/>
+                <w:rFonts w:ascii="Times New Roman" w:hAnsi="Times New Roman" w:cs="B Nazanin" w:hint="eastAsia"/>
+                <w:noProof/>
+                <w:rtl/>
+                <w:lang w:bidi="fa-IR"/>
+              </w:rPr>
+              <w:t>نمودارها</w:t>
+            </w:r>
+            <w:r>
+              <w:rPr>
+                <w:rStyle w:val="Hyperlink"/>
+                <w:rFonts w:ascii="Times New Roman" w:hAnsi="Times New Roman" w:cs="B Nazanin" w:hint="cs"/>
+                <w:noProof/>
+                <w:rtl/>
+                <w:lang w:bidi="fa-IR"/>
+              </w:rPr>
+              <w:t>ی</w:t>
+            </w:r>
+            <w:r>
+              <w:rPr>
+                <w:rStyle w:val="Hyperlink"/>
+                <w:rFonts w:ascii="Times New Roman" w:hAnsi="Times New Roman" w:cs="B Nazanin"/>
+                <w:noProof/>
+                <w:rtl/>
+                <w:lang w:bidi="fa-IR"/>
+              </w:rPr>
+              <w:t xml:space="preserve"> </w:t>
+            </w:r>
+            <w:r>
+              <w:rPr>
+                <w:rStyle w:val="Hyperlink"/>
+                <w:rFonts w:ascii="Times New Roman" w:hAnsi="Times New Roman" w:cs="B Nazanin" w:hint="eastAsia"/>
+                <w:noProof/>
+                <w:rtl/>
+                <w:lang w:bidi="fa-IR"/>
+              </w:rPr>
+              <w:t>فعال</w:t>
+            </w:r>
+            <w:r>
+              <w:rPr>
+                <w:rStyle w:val="Hyperlink"/>
+                <w:rFonts w:ascii="Times New Roman" w:hAnsi="Times New Roman" w:cs="B Nazanin" w:hint="cs"/>
+                <w:noProof/>
+                <w:rtl/>
+                <w:lang w:bidi="fa-IR"/>
+              </w:rPr>
+              <w:t>ی</w:t>
+            </w:r>
+            <w:r>
+              <w:rPr>
+                <w:rStyle w:val="Hyperlink"/>
+                <w:rFonts w:ascii="Times New Roman" w:hAnsi="Times New Roman" w:cs="B Nazanin" w:hint="eastAsia"/>
+                <w:noProof/>
+                <w:rtl/>
+                <w:lang w:bidi="fa-IR"/>
+              </w:rPr>
+              <w:t>ت</w:t>
+            </w:r>
+            <w:r>
+              <w:rPr>
+                <w:rFonts w:ascii="Times New Roman" w:hAnsi="Times New Roman" w:cs="B Nazanin"/>
+                <w:noProof/>
+                <w:webHidden/>
+              </w:rPr>
+              <w:tab/>
+            </w:r>
+            <w:r>
+              <w:rPr>
+                <w:rFonts w:ascii="Times New Roman" w:hAnsi="Times New Roman" w:cs="B Nazanin"/>
+                <w:noProof/>
+                <w:webHidden/>
+              </w:rPr>
+              <w:fldChar w:fldCharType="begin"/>
+            </w:r>
+            <w:r>
+              <w:rPr>
+                <w:rFonts w:ascii="Times New Roman" w:hAnsi="Times New Roman" w:cs="B Nazanin"/>
+                <w:noProof/>
+                <w:webHidden/>
+              </w:rPr>
+              <w:instrText xml:space="preserve"> PAGEREF _Toc378186742 \h </w:instrText>
+            </w:r>
+            <w:r>
+              <w:rPr>
+                <w:rFonts w:ascii="Times New Roman" w:hAnsi="Times New Roman" w:cs="B Nazanin"/>
+                <w:noProof/>
+                <w:webHidden/>
+              </w:rPr>
+            </w:r>
+            <w:r>
+              <w:rPr>
+                <w:rFonts w:ascii="Times New Roman" w:hAnsi="Times New Roman" w:cs="B Nazanin"/>
+                <w:noProof/>
+                <w:webHidden/>
+              </w:rPr>
+              <w:fldChar w:fldCharType="separate"/>
+            </w:r>
+            <w:r>
+              <w:rPr>
+                <w:rFonts w:ascii="Times New Roman" w:hAnsi="Times New Roman" w:cs="B Nazanin"/>
+                <w:noProof/>
+                <w:webHidden/>
+                <w:rtl/>
+              </w:rPr>
+              <w:t>6</w:t>
+            </w:r>
+            <w:r>
+              <w:rPr>
+                <w:rFonts w:ascii="Times New Roman" w:hAnsi="Times New Roman" w:cs="B Nazanin"/>
+                <w:noProof/>
+                <w:webHidden/>
+              </w:rPr>
+              <w:fldChar w:fldCharType="end"/>
+            </w:r>
+          </w:hyperlink>
+        </w:p>
+        <w:p>
+          <w:pPr>
+            <w:pStyle w:val="TOC1"/>
+            <w:tabs>
+              <w:tab w:val="left" w:pos="1935"/>
+              <w:tab w:val="right" w:leader="dot" w:pos="9017"/>
+            </w:tabs>
+            <w:bidi/>
+            <w:spacing w:before="0" w:line="360" w:lineRule="auto"/>
+            <w:ind w:left="1152" w:hanging="1152"/>
+            <w:jc w:val="both"/>
+            <w:rPr>
+              <w:rFonts w:ascii="Times New Roman" w:eastAsiaTheme="minorEastAsia" w:hAnsi="Times New Roman" w:cs="B Nazanin"/>
+              <w:b w:val="0"/>
+              <w:bCs w:val="0"/>
+              <w:caps w:val="0"/>
+              <w:noProof/>
+              <w:sz w:val="22"/>
+              <w:szCs w:val="22"/>
+            </w:rPr>
+          </w:pPr>
+          <w:hyperlink w:anchor="_Toc378186743" w:history="1">
+            <w:r>
+              <w:rPr>
+                <w:rStyle w:val="Hyperlink"/>
+                <w:rFonts w:ascii="Times New Roman" w:hAnsi="Times New Roman" w:cs="B Nazanin"/>
+                <w:caps w:val="0"/>
+                <w:noProof/>
+                <w:rtl/>
+                <w:lang w:bidi="fa-IR"/>
+              </w:rPr>
+              <w:t>3</w:t>
+            </w:r>
+            <w:r>
+              <w:rPr>
+                <w:rFonts w:ascii="Times New Roman" w:eastAsiaTheme="minorEastAsia" w:hAnsi="Times New Roman" w:cs="B Nazanin"/>
+                <w:b w:val="0"/>
+                <w:bCs w:val="0"/>
+                <w:caps w:val="0"/>
+                <w:noProof/>
+                <w:sz w:val="22"/>
+                <w:szCs w:val="22"/>
+              </w:rPr>
+              <w:tab/>
+            </w:r>
+            <w:r>
+              <w:rPr>
+                <w:rStyle w:val="Hyperlink"/>
+                <w:rFonts w:ascii="Times New Roman" w:hAnsi="Times New Roman" w:cs="B Nazanin" w:hint="eastAsia"/>
+                <w:caps w:val="0"/>
+                <w:noProof/>
+                <w:rtl/>
+                <w:lang w:bidi="fa-IR"/>
+              </w:rPr>
+              <w:t>تجز</w:t>
+            </w:r>
+            <w:r>
+              <w:rPr>
+                <w:rStyle w:val="Hyperlink"/>
+                <w:rFonts w:ascii="Times New Roman" w:hAnsi="Times New Roman" w:cs="B Nazanin" w:hint="cs"/>
+                <w:caps w:val="0"/>
+                <w:noProof/>
+                <w:rtl/>
+                <w:lang w:bidi="fa-IR"/>
+              </w:rPr>
+              <w:t>ی</w:t>
+            </w:r>
+            <w:r>
+              <w:rPr>
+                <w:rStyle w:val="Hyperlink"/>
+                <w:rFonts w:ascii="Times New Roman" w:hAnsi="Times New Roman" w:cs="B Nazanin" w:hint="eastAsia"/>
+                <w:caps w:val="0"/>
+                <w:noProof/>
+                <w:rtl/>
+                <w:lang w:bidi="fa-IR"/>
+              </w:rPr>
+              <w:t>ه</w:t>
+            </w:r>
+            <w:r>
+              <w:rPr>
+                <w:rStyle w:val="Hyperlink"/>
+                <w:rFonts w:ascii="Times New Roman" w:hAnsi="Times New Roman" w:cs="B Nazanin"/>
+                <w:caps w:val="0"/>
+                <w:noProof/>
+                <w:rtl/>
+                <w:lang w:bidi="fa-IR"/>
+              </w:rPr>
+              <w:t xml:space="preserve"> </w:t>
+            </w:r>
+            <w:r>
+              <w:rPr>
+                <w:rStyle w:val="Hyperlink"/>
+                <w:rFonts w:ascii="Times New Roman" w:hAnsi="Times New Roman" w:cs="B Nazanin" w:hint="eastAsia"/>
+                <w:caps w:val="0"/>
+                <w:noProof/>
+                <w:rtl/>
+                <w:lang w:bidi="fa-IR"/>
+              </w:rPr>
+              <w:t>ز</w:t>
+            </w:r>
+            <w:r>
+              <w:rPr>
+                <w:rStyle w:val="Hyperlink"/>
+                <w:rFonts w:ascii="Times New Roman" w:hAnsi="Times New Roman" w:cs="B Nazanin" w:hint="cs"/>
+                <w:caps w:val="0"/>
+                <w:noProof/>
+                <w:rtl/>
+                <w:lang w:bidi="fa-IR"/>
+              </w:rPr>
+              <w:t>ی</w:t>
+            </w:r>
+            <w:r>
+              <w:rPr>
+                <w:rStyle w:val="Hyperlink"/>
+                <w:rFonts w:ascii="Times New Roman" w:hAnsi="Times New Roman" w:cs="B Nazanin" w:hint="eastAsia"/>
+                <w:caps w:val="0"/>
+                <w:noProof/>
+                <w:rtl/>
+                <w:lang w:bidi="fa-IR"/>
+              </w:rPr>
+              <w:t>رس</w:t>
+            </w:r>
+            <w:r>
+              <w:rPr>
+                <w:rStyle w:val="Hyperlink"/>
+                <w:rFonts w:ascii="Times New Roman" w:hAnsi="Times New Roman" w:cs="B Nazanin" w:hint="cs"/>
+                <w:caps w:val="0"/>
+                <w:noProof/>
+                <w:rtl/>
+                <w:lang w:bidi="fa-IR"/>
+              </w:rPr>
+              <w:t>ی</w:t>
+            </w:r>
+            <w:r>
+              <w:rPr>
+                <w:rStyle w:val="Hyperlink"/>
+                <w:rFonts w:ascii="Times New Roman" w:hAnsi="Times New Roman" w:cs="B Nazanin" w:hint="eastAsia"/>
+                <w:caps w:val="0"/>
+                <w:noProof/>
+                <w:rtl/>
+                <w:lang w:bidi="fa-IR"/>
+              </w:rPr>
+              <w:t>ستم‌ها</w:t>
+            </w:r>
+            <w:r>
+              <w:rPr>
+                <w:rFonts w:ascii="Times New Roman" w:hAnsi="Times New Roman" w:cs="B Nazanin"/>
+                <w:caps w:val="0"/>
+                <w:noProof/>
+                <w:webHidden/>
+              </w:rPr>
+              <w:tab/>
+            </w:r>
+            <w:r>
+              <w:rPr>
+                <w:rFonts w:ascii="Times New Roman" w:hAnsi="Times New Roman" w:cs="B Nazanin"/>
+                <w:caps w:val="0"/>
+                <w:noProof/>
+                <w:webHidden/>
+              </w:rPr>
+              <w:fldChar w:fldCharType="begin"/>
+            </w:r>
+            <w:r>
+              <w:rPr>
+                <w:rFonts w:ascii="Times New Roman" w:hAnsi="Times New Roman" w:cs="B Nazanin"/>
+                <w:caps w:val="0"/>
+                <w:noProof/>
+                <w:webHidden/>
+              </w:rPr>
+              <w:instrText xml:space="preserve"> PAGEREF _Toc378186743 \h </w:instrText>
+            </w:r>
+            <w:r>
+              <w:rPr>
+                <w:rFonts w:ascii="Times New Roman" w:hAnsi="Times New Roman" w:cs="B Nazanin"/>
+                <w:caps w:val="0"/>
+                <w:noProof/>
+                <w:webHidden/>
+              </w:rPr>
+            </w:r>
+            <w:r>
+              <w:rPr>
+                <w:rFonts w:ascii="Times New Roman" w:hAnsi="Times New Roman" w:cs="B Nazanin"/>
+                <w:caps w:val="0"/>
+                <w:noProof/>
+                <w:webHidden/>
+              </w:rPr>
+              <w:fldChar w:fldCharType="separate"/>
+            </w:r>
+            <w:r>
+              <w:rPr>
+                <w:rFonts w:ascii="Times New Roman" w:hAnsi="Times New Roman" w:cs="B Nazanin"/>
+                <w:caps w:val="0"/>
+                <w:noProof/>
+                <w:webHidden/>
+                <w:rtl/>
+              </w:rPr>
+              <w:t>19</w:t>
             </w:r>
             <w:r>
               <w:rPr>
@@ -793,16 +2727,16 @@
               <w:szCs w:val="22"/>
             </w:rPr>
           </w:pPr>
-          <w:hyperlink w:anchor="_Toc378184351" w:history="1">
+          <w:hyperlink w:anchor="_Toc378186744" w:history="1">
             <w:r>
               <w:rPr>
                 <w:rStyle w:val="Hyperlink"/>
-                <w:rFonts w:ascii="Times New Roman" w:hAnsi="Times New Roman" w:cs="B Nazanin"/>
+                <w:rFonts w:ascii="Times New Roman" w:hAnsi="Times New Roman" w:cs="B Nazanin" w:hint="cs"/>
                 <w:noProof/>
                 <w:rtl/>
                 <w:lang w:bidi="fa-IR"/>
               </w:rPr>
-              <w:t>1.1</w:t>
+              <w:t>3.1</w:t>
             </w:r>
             <w:r>
               <w:rPr>
@@ -823,7 +2757,7 @@
                 <w:rtl/>
                 <w:lang w:bidi="fa-IR"/>
               </w:rPr>
-              <w:t>هدف</w:t>
+              <w:t>نمودار</w:t>
             </w:r>
             <w:r>
               <w:rPr>
@@ -843,27 +2777,7 @@
                 <w:rtl/>
                 <w:lang w:bidi="fa-IR"/>
               </w:rPr>
-              <w:t>س</w:t>
-            </w:r>
-            <w:r>
-              <w:rPr>
-                <w:rStyle w:val="Hyperlink"/>
-                <w:rFonts w:ascii="Times New Roman" w:hAnsi="Times New Roman" w:cs="B Nazanin" w:hint="cs"/>
-                <w:noProof/>
-                <w:rtl/>
-                <w:lang w:bidi="fa-IR"/>
-              </w:rPr>
-              <w:t>ی</w:t>
-            </w:r>
-            <w:r>
-              <w:rPr>
-                <w:rStyle w:val="Hyperlink"/>
-                <w:rFonts w:ascii="Times New Roman" w:hAnsi="Times New Roman" w:cs="B Nazanin" w:hint="eastAsia"/>
-                <w:noProof/>
-                <w:rtl/>
-                <w:lang w:bidi="fa-IR"/>
-              </w:rPr>
-              <w:t>ستم</w:t>
+              <w:t>مولفه‌ها</w:t>
             </w:r>
             <w:r>
               <w:rPr>
@@ -887,7 +2801,7 @@
                 <w:noProof/>
                 <w:webHidden/>
               </w:rPr>
-              <w:instrText xml:space="preserve"> PAGEREF _Toc378184351 \h </w:instrText>
+              <w:instrText xml:space="preserve"> PAGEREF _Toc378186744 \h </w:instrText>
             </w:r>
             <w:r>
               <w:rPr>
@@ -911,1793 +2825,11 @@
                 <w:webHidden/>
                 <w:rtl/>
               </w:rPr>
-              <w:t>4</w:t>
+              <w:t>19</w:t>
             </w:r>
             <w:r>
               <w:rPr>
                 <w:rFonts w:ascii="Times New Roman" w:hAnsi="Times New Roman" w:cs="B Nazanin"/>
-                <w:noProof/>
-                <w:webHidden/>
-              </w:rPr>
-              <w:fldChar w:fldCharType="end"/>
-            </w:r>
-          </w:hyperlink>
-        </w:p>
-        <w:p>
-          <w:pPr>
-            <w:pStyle w:val="TOC2"/>
-            <w:tabs>
-              <w:tab w:val="left" w:pos="1680"/>
-              <w:tab w:val="right" w:leader="dot" w:pos="9017"/>
-            </w:tabs>
-            <w:bidi/>
-            <w:spacing w:before="0" w:line="360" w:lineRule="auto"/>
-            <w:ind w:left="1152" w:hanging="1152"/>
-            <w:jc w:val="both"/>
-            <w:rPr>
-              <w:rFonts w:ascii="Times New Roman" w:eastAsiaTheme="minorEastAsia" w:hAnsi="Times New Roman" w:cs="B Nazanin"/>
-              <w:b w:val="0"/>
-              <w:bCs w:val="0"/>
-              <w:noProof/>
-              <w:sz w:val="22"/>
-              <w:szCs w:val="22"/>
-            </w:rPr>
-          </w:pPr>
-          <w:hyperlink w:anchor="_Toc378184352" w:history="1">
-            <w:r>
-              <w:rPr>
-                <w:rStyle w:val="Hyperlink"/>
-                <w:rFonts w:ascii="Times New Roman" w:hAnsi="Times New Roman" w:cs="B Nazanin"/>
-                <w:noProof/>
-                <w:rtl/>
-                <w:lang w:bidi="fa-IR"/>
-              </w:rPr>
-              <w:t>1.2</w:t>
-            </w:r>
-            <w:r>
-              <w:rPr>
-                <w:rFonts w:ascii="Times New Roman" w:eastAsiaTheme="minorEastAsia" w:hAnsi="Times New Roman" w:cs="B Nazanin"/>
-                <w:b w:val="0"/>
-                <w:bCs w:val="0"/>
-                <w:noProof/>
-                <w:sz w:val="22"/>
-                <w:szCs w:val="22"/>
-              </w:rPr>
-              <w:tab/>
-            </w:r>
-            <w:r>
-              <w:rPr>
-                <w:rStyle w:val="Hyperlink"/>
-                <w:rFonts w:ascii="Times New Roman" w:hAnsi="Times New Roman" w:cs="B Nazanin" w:hint="eastAsia"/>
-                <w:noProof/>
-                <w:rtl/>
-                <w:lang w:bidi="fa-IR"/>
-              </w:rPr>
-              <w:t>اهداف</w:t>
-            </w:r>
-            <w:r>
-              <w:rPr>
-                <w:rStyle w:val="Hyperlink"/>
-                <w:rFonts w:ascii="Times New Roman" w:hAnsi="Times New Roman" w:cs="B Nazanin"/>
-                <w:noProof/>
-                <w:rtl/>
-                <w:lang w:bidi="fa-IR"/>
-              </w:rPr>
-              <w:t xml:space="preserve"> </w:t>
-            </w:r>
-            <w:r>
-              <w:rPr>
-                <w:rStyle w:val="Hyperlink"/>
-                <w:rFonts w:ascii="Times New Roman" w:hAnsi="Times New Roman" w:cs="B Nazanin" w:hint="eastAsia"/>
-                <w:noProof/>
-                <w:rtl/>
-                <w:lang w:bidi="fa-IR"/>
-              </w:rPr>
-              <w:t>طراح</w:t>
-            </w:r>
-            <w:r>
-              <w:rPr>
-                <w:rStyle w:val="Hyperlink"/>
-                <w:rFonts w:ascii="Times New Roman" w:hAnsi="Times New Roman" w:cs="B Nazanin" w:hint="cs"/>
-                <w:noProof/>
-                <w:rtl/>
-                <w:lang w:bidi="fa-IR"/>
-              </w:rPr>
-              <w:t>ی</w:t>
-            </w:r>
-            <w:r>
-              <w:rPr>
-                <w:rFonts w:ascii="Times New Roman" w:hAnsi="Times New Roman" w:cs="B Nazanin"/>
-                <w:noProof/>
-                <w:webHidden/>
-              </w:rPr>
-              <w:tab/>
-            </w:r>
-            <w:r>
-              <w:rPr>
-                <w:rFonts w:ascii="Times New Roman" w:hAnsi="Times New Roman" w:cs="B Nazanin"/>
-                <w:noProof/>
-                <w:webHidden/>
-              </w:rPr>
-              <w:fldChar w:fldCharType="begin"/>
-            </w:r>
-            <w:r>
-              <w:rPr>
-                <w:rFonts w:ascii="Times New Roman" w:hAnsi="Times New Roman" w:cs="B Nazanin"/>
-                <w:noProof/>
-                <w:webHidden/>
-              </w:rPr>
-              <w:instrText xml:space="preserve"> PAGEREF _Toc378184352 \h </w:instrText>
-            </w:r>
-            <w:r>
-              <w:rPr>
-                <w:rFonts w:ascii="Times New Roman" w:hAnsi="Times New Roman" w:cs="B Nazanin"/>
-                <w:noProof/>
-                <w:webHidden/>
-              </w:rPr>
-            </w:r>
-            <w:r>
-              <w:rPr>
-                <w:rFonts w:ascii="Times New Roman" w:hAnsi="Times New Roman" w:cs="B Nazanin"/>
-                <w:noProof/>
-                <w:webHidden/>
-              </w:rPr>
-              <w:fldChar w:fldCharType="separate"/>
-            </w:r>
-            <w:r>
-              <w:rPr>
-                <w:rFonts w:ascii="Times New Roman" w:hAnsi="Times New Roman" w:cs="B Nazanin"/>
-                <w:noProof/>
-                <w:webHidden/>
-                <w:rtl/>
-              </w:rPr>
-              <w:t>4</w:t>
-            </w:r>
-            <w:r>
-              <w:rPr>
-                <w:rFonts w:ascii="Times New Roman" w:hAnsi="Times New Roman" w:cs="B Nazanin"/>
-                <w:noProof/>
-                <w:webHidden/>
-              </w:rPr>
-              <w:fldChar w:fldCharType="end"/>
-            </w:r>
-          </w:hyperlink>
-        </w:p>
-        <w:p>
-          <w:pPr>
-            <w:pStyle w:val="TOC1"/>
-            <w:tabs>
-              <w:tab w:val="left" w:pos="2832"/>
-              <w:tab w:val="right" w:leader="dot" w:pos="9017"/>
-            </w:tabs>
-            <w:bidi/>
-            <w:spacing w:before="0" w:line="360" w:lineRule="auto"/>
-            <w:ind w:left="1152" w:hanging="1152"/>
-            <w:jc w:val="both"/>
-            <w:rPr>
-              <w:rFonts w:ascii="Times New Roman" w:eastAsiaTheme="minorEastAsia" w:hAnsi="Times New Roman" w:cs="B Nazanin"/>
-              <w:b w:val="0"/>
-              <w:bCs w:val="0"/>
-              <w:caps w:val="0"/>
-              <w:noProof/>
-              <w:sz w:val="22"/>
-              <w:szCs w:val="22"/>
-            </w:rPr>
-          </w:pPr>
-          <w:hyperlink w:anchor="_Toc378184353" w:history="1">
-            <w:r>
-              <w:rPr>
-                <w:rStyle w:val="Hyperlink"/>
-                <w:rFonts w:ascii="Times New Roman" w:hAnsi="Times New Roman" w:cs="B Nazanin"/>
-                <w:caps w:val="0"/>
-                <w:noProof/>
-                <w:rtl/>
-                <w:lang w:bidi="fa-IR"/>
-              </w:rPr>
-              <w:t>2</w:t>
-            </w:r>
-            <w:r>
-              <w:rPr>
-                <w:rFonts w:ascii="Times New Roman" w:eastAsiaTheme="minorEastAsia" w:hAnsi="Times New Roman" w:cs="B Nazanin"/>
-                <w:b w:val="0"/>
-                <w:bCs w:val="0"/>
-                <w:caps w:val="0"/>
-                <w:noProof/>
-                <w:sz w:val="22"/>
-                <w:szCs w:val="22"/>
-              </w:rPr>
-              <w:tab/>
-            </w:r>
-            <w:r>
-              <w:rPr>
-                <w:rStyle w:val="Hyperlink"/>
-                <w:rFonts w:ascii="Times New Roman" w:hAnsi="Times New Roman" w:cs="B Nazanin" w:hint="eastAsia"/>
-                <w:caps w:val="0"/>
-                <w:noProof/>
-                <w:rtl/>
-                <w:lang w:bidi="fa-IR"/>
-              </w:rPr>
-              <w:t>معمار</w:t>
-            </w:r>
-            <w:r>
-              <w:rPr>
-                <w:rStyle w:val="Hyperlink"/>
-                <w:rFonts w:ascii="Times New Roman" w:hAnsi="Times New Roman" w:cs="B Nazanin" w:hint="cs"/>
-                <w:caps w:val="0"/>
-                <w:noProof/>
-                <w:rtl/>
-                <w:lang w:bidi="fa-IR"/>
-              </w:rPr>
-              <w:t>ی</w:t>
-            </w:r>
-            <w:r>
-              <w:rPr>
-                <w:rStyle w:val="Hyperlink"/>
-                <w:rFonts w:ascii="Times New Roman" w:hAnsi="Times New Roman" w:cs="B Nazanin"/>
-                <w:caps w:val="0"/>
-                <w:noProof/>
-                <w:rtl/>
-                <w:lang w:bidi="fa-IR"/>
-              </w:rPr>
-              <w:t xml:space="preserve"> </w:t>
-            </w:r>
-            <w:r>
-              <w:rPr>
-                <w:rStyle w:val="Hyperlink"/>
-                <w:rFonts w:ascii="Times New Roman" w:hAnsi="Times New Roman" w:cs="B Nazanin" w:hint="eastAsia"/>
-                <w:caps w:val="0"/>
-                <w:noProof/>
-                <w:rtl/>
-                <w:lang w:bidi="fa-IR"/>
-              </w:rPr>
-              <w:t>نرم‌افزار</w:t>
-            </w:r>
-            <w:r>
-              <w:rPr>
-                <w:rStyle w:val="Hyperlink"/>
-                <w:rFonts w:ascii="Times New Roman" w:hAnsi="Times New Roman" w:cs="B Nazanin"/>
-                <w:caps w:val="0"/>
-                <w:noProof/>
-                <w:rtl/>
-                <w:lang w:bidi="fa-IR"/>
-              </w:rPr>
-              <w:t xml:space="preserve"> </w:t>
-            </w:r>
-            <w:r>
-              <w:rPr>
-                <w:rStyle w:val="Hyperlink"/>
-                <w:rFonts w:ascii="Times New Roman" w:hAnsi="Times New Roman" w:cs="B Nazanin" w:hint="eastAsia"/>
-                <w:caps w:val="0"/>
-                <w:noProof/>
-                <w:rtl/>
-                <w:lang w:bidi="fa-IR"/>
-              </w:rPr>
-              <w:t>پ</w:t>
-            </w:r>
-            <w:r>
-              <w:rPr>
-                <w:rStyle w:val="Hyperlink"/>
-                <w:rFonts w:ascii="Times New Roman" w:hAnsi="Times New Roman" w:cs="B Nazanin" w:hint="cs"/>
-                <w:caps w:val="0"/>
-                <w:noProof/>
-                <w:rtl/>
-                <w:lang w:bidi="fa-IR"/>
-              </w:rPr>
-              <w:t>ی</w:t>
-            </w:r>
-            <w:r>
-              <w:rPr>
-                <w:rStyle w:val="Hyperlink"/>
-                <w:rFonts w:ascii="Times New Roman" w:hAnsi="Times New Roman" w:cs="B Nazanin" w:hint="eastAsia"/>
-                <w:caps w:val="0"/>
-                <w:noProof/>
-                <w:rtl/>
-                <w:lang w:bidi="fa-IR"/>
-              </w:rPr>
-              <w:t>شنهاد</w:t>
-            </w:r>
-            <w:r>
-              <w:rPr>
-                <w:rStyle w:val="Hyperlink"/>
-                <w:rFonts w:ascii="Times New Roman" w:hAnsi="Times New Roman" w:cs="B Nazanin" w:hint="cs"/>
-                <w:caps w:val="0"/>
-                <w:noProof/>
-                <w:rtl/>
-                <w:lang w:bidi="fa-IR"/>
-              </w:rPr>
-              <w:t>ی</w:t>
-            </w:r>
-            <w:r>
-              <w:rPr>
-                <w:rFonts w:ascii="Times New Roman" w:hAnsi="Times New Roman" w:cs="B Nazanin"/>
-                <w:caps w:val="0"/>
-                <w:noProof/>
-                <w:webHidden/>
-              </w:rPr>
-              <w:tab/>
-            </w:r>
-            <w:r>
-              <w:rPr>
-                <w:rFonts w:ascii="Times New Roman" w:hAnsi="Times New Roman" w:cs="B Nazanin"/>
-                <w:caps w:val="0"/>
-                <w:noProof/>
-                <w:webHidden/>
-              </w:rPr>
-              <w:fldChar w:fldCharType="begin"/>
-            </w:r>
-            <w:r>
-              <w:rPr>
-                <w:rFonts w:ascii="Times New Roman" w:hAnsi="Times New Roman" w:cs="B Nazanin"/>
-                <w:caps w:val="0"/>
-                <w:noProof/>
-                <w:webHidden/>
-              </w:rPr>
-              <w:instrText xml:space="preserve"> PAGEREF _Toc378184353 \h </w:instrText>
-            </w:r>
-            <w:r>
-              <w:rPr>
-                <w:rFonts w:ascii="Times New Roman" w:hAnsi="Times New Roman" w:cs="B Nazanin"/>
-                <w:caps w:val="0"/>
-                <w:noProof/>
-                <w:webHidden/>
-              </w:rPr>
-            </w:r>
-            <w:r>
-              <w:rPr>
-                <w:rFonts w:ascii="Times New Roman" w:hAnsi="Times New Roman" w:cs="B Nazanin"/>
-                <w:caps w:val="0"/>
-                <w:noProof/>
-                <w:webHidden/>
-              </w:rPr>
-              <w:fldChar w:fldCharType="separate"/>
-            </w:r>
-            <w:r>
-              <w:rPr>
-                <w:rFonts w:ascii="Times New Roman" w:hAnsi="Times New Roman" w:cs="B Nazanin"/>
-                <w:caps w:val="0"/>
-                <w:noProof/>
-                <w:webHidden/>
-                <w:rtl/>
-              </w:rPr>
-              <w:t>4</w:t>
-            </w:r>
-            <w:r>
-              <w:rPr>
-                <w:rFonts w:ascii="Times New Roman" w:hAnsi="Times New Roman" w:cs="B Nazanin"/>
-                <w:caps w:val="0"/>
-                <w:noProof/>
-                <w:webHidden/>
-              </w:rPr>
-              <w:fldChar w:fldCharType="end"/>
-            </w:r>
-          </w:hyperlink>
-        </w:p>
-        <w:p>
-          <w:pPr>
-            <w:pStyle w:val="TOC2"/>
-            <w:tabs>
-              <w:tab w:val="left" w:pos="1680"/>
-              <w:tab w:val="right" w:leader="dot" w:pos="9017"/>
-            </w:tabs>
-            <w:bidi/>
-            <w:spacing w:before="0" w:line="360" w:lineRule="auto"/>
-            <w:ind w:left="1152" w:hanging="1152"/>
-            <w:jc w:val="both"/>
-            <w:rPr>
-              <w:rFonts w:ascii="Times New Roman" w:eastAsiaTheme="minorEastAsia" w:hAnsi="Times New Roman" w:cs="B Nazanin"/>
-              <w:b w:val="0"/>
-              <w:bCs w:val="0"/>
-              <w:noProof/>
-              <w:sz w:val="22"/>
-              <w:szCs w:val="22"/>
-            </w:rPr>
-          </w:pPr>
-          <w:hyperlink w:anchor="_Toc378184354" w:history="1">
-            <w:r>
-              <w:rPr>
-                <w:rStyle w:val="Hyperlink"/>
-                <w:rFonts w:ascii="Times New Roman" w:hAnsi="Times New Roman" w:cs="B Nazanin"/>
-                <w:noProof/>
-                <w:rtl/>
-                <w:lang w:bidi="fa-IR"/>
-              </w:rPr>
-              <w:t>2.1</w:t>
-            </w:r>
-            <w:r>
-              <w:rPr>
-                <w:rFonts w:ascii="Times New Roman" w:eastAsiaTheme="minorEastAsia" w:hAnsi="Times New Roman" w:cs="B Nazanin"/>
-                <w:b w:val="0"/>
-                <w:bCs w:val="0"/>
-                <w:noProof/>
-                <w:sz w:val="22"/>
-                <w:szCs w:val="22"/>
-              </w:rPr>
-              <w:tab/>
-            </w:r>
-            <w:r>
-              <w:rPr>
-                <w:rStyle w:val="Hyperlink"/>
-                <w:rFonts w:ascii="Times New Roman" w:hAnsi="Times New Roman" w:cs="B Nazanin" w:hint="eastAsia"/>
-                <w:noProof/>
-                <w:rtl/>
-                <w:lang w:bidi="fa-IR"/>
-              </w:rPr>
-              <w:t>نگاه</w:t>
-            </w:r>
-            <w:r>
-              <w:rPr>
-                <w:rStyle w:val="Hyperlink"/>
-                <w:rFonts w:ascii="Times New Roman" w:hAnsi="Times New Roman" w:cs="B Nazanin"/>
-                <w:noProof/>
-                <w:rtl/>
-                <w:lang w:bidi="fa-IR"/>
-              </w:rPr>
-              <w:t xml:space="preserve"> </w:t>
-            </w:r>
-            <w:r>
-              <w:rPr>
-                <w:rStyle w:val="Hyperlink"/>
-                <w:rFonts w:ascii="Times New Roman" w:hAnsi="Times New Roman" w:cs="B Nazanin" w:hint="eastAsia"/>
-                <w:noProof/>
-                <w:rtl/>
-                <w:lang w:bidi="fa-IR"/>
-              </w:rPr>
-              <w:t>اجمال</w:t>
-            </w:r>
-            <w:r>
-              <w:rPr>
-                <w:rStyle w:val="Hyperlink"/>
-                <w:rFonts w:ascii="Times New Roman" w:hAnsi="Times New Roman" w:cs="B Nazanin" w:hint="cs"/>
-                <w:noProof/>
-                <w:rtl/>
-                <w:lang w:bidi="fa-IR"/>
-              </w:rPr>
-              <w:t>ی</w:t>
-            </w:r>
-            <w:r>
-              <w:rPr>
-                <w:rFonts w:ascii="Times New Roman" w:hAnsi="Times New Roman" w:cs="B Nazanin"/>
-                <w:noProof/>
-                <w:webHidden/>
-              </w:rPr>
-              <w:tab/>
-            </w:r>
-            <w:r>
-              <w:rPr>
-                <w:rFonts w:ascii="Times New Roman" w:hAnsi="Times New Roman" w:cs="B Nazanin"/>
-                <w:noProof/>
-                <w:webHidden/>
-              </w:rPr>
-              <w:fldChar w:fldCharType="begin"/>
-            </w:r>
-            <w:r>
-              <w:rPr>
-                <w:rFonts w:ascii="Times New Roman" w:hAnsi="Times New Roman" w:cs="B Nazanin"/>
-                <w:noProof/>
-                <w:webHidden/>
-              </w:rPr>
-              <w:instrText xml:space="preserve"> PAGEREF _Toc378184354 \h </w:instrText>
-            </w:r>
-            <w:r>
-              <w:rPr>
-                <w:rFonts w:ascii="Times New Roman" w:hAnsi="Times New Roman" w:cs="B Nazanin"/>
-                <w:noProof/>
-                <w:webHidden/>
-              </w:rPr>
-            </w:r>
-            <w:r>
-              <w:rPr>
-                <w:rFonts w:ascii="Times New Roman" w:hAnsi="Times New Roman" w:cs="B Nazanin"/>
-                <w:noProof/>
-                <w:webHidden/>
-              </w:rPr>
-              <w:fldChar w:fldCharType="separate"/>
-            </w:r>
-            <w:r>
-              <w:rPr>
-                <w:rFonts w:ascii="Times New Roman" w:hAnsi="Times New Roman" w:cs="B Nazanin"/>
-                <w:noProof/>
-                <w:webHidden/>
-                <w:rtl/>
-              </w:rPr>
-              <w:t>4</w:t>
-            </w:r>
-            <w:r>
-              <w:rPr>
-                <w:rFonts w:ascii="Times New Roman" w:hAnsi="Times New Roman" w:cs="B Nazanin"/>
-                <w:noProof/>
-                <w:webHidden/>
-              </w:rPr>
-              <w:fldChar w:fldCharType="end"/>
-            </w:r>
-          </w:hyperlink>
-        </w:p>
-        <w:p>
-          <w:pPr>
-            <w:pStyle w:val="TOC2"/>
-            <w:tabs>
-              <w:tab w:val="left" w:pos="2403"/>
-              <w:tab w:val="right" w:leader="dot" w:pos="9017"/>
-            </w:tabs>
-            <w:bidi/>
-            <w:spacing w:before="0" w:line="360" w:lineRule="auto"/>
-            <w:ind w:left="1152" w:hanging="1152"/>
-            <w:jc w:val="both"/>
-            <w:rPr>
-              <w:rFonts w:ascii="Times New Roman" w:eastAsiaTheme="minorEastAsia" w:hAnsi="Times New Roman" w:cs="B Nazanin"/>
-              <w:b w:val="0"/>
-              <w:bCs w:val="0"/>
-              <w:noProof/>
-              <w:sz w:val="22"/>
-              <w:szCs w:val="22"/>
-            </w:rPr>
-          </w:pPr>
-          <w:hyperlink w:anchor="_Toc378184355" w:history="1">
-            <w:r>
-              <w:rPr>
-                <w:rStyle w:val="Hyperlink"/>
-                <w:rFonts w:ascii="Times New Roman" w:hAnsi="Times New Roman" w:cs="B Nazanin"/>
-                <w:noProof/>
-                <w:rtl/>
-                <w:lang w:bidi="fa-IR"/>
-              </w:rPr>
-              <w:t>2.2</w:t>
-            </w:r>
-            <w:r>
-              <w:rPr>
-                <w:rFonts w:ascii="Times New Roman" w:eastAsiaTheme="minorEastAsia" w:hAnsi="Times New Roman" w:cs="B Nazanin"/>
-                <w:b w:val="0"/>
-                <w:bCs w:val="0"/>
-                <w:noProof/>
-                <w:sz w:val="22"/>
-                <w:szCs w:val="22"/>
-              </w:rPr>
-              <w:tab/>
-            </w:r>
-            <w:r>
-              <w:rPr>
-                <w:rStyle w:val="Hyperlink"/>
-                <w:rFonts w:ascii="Times New Roman" w:hAnsi="Times New Roman" w:cs="B Nazanin" w:hint="eastAsia"/>
-                <w:noProof/>
-                <w:rtl/>
-              </w:rPr>
-              <w:t>محل</w:t>
-            </w:r>
-            <w:r>
-              <w:rPr>
-                <w:rStyle w:val="Hyperlink"/>
-                <w:rFonts w:ascii="Times New Roman" w:hAnsi="Times New Roman" w:cs="B Nazanin"/>
-                <w:noProof/>
-                <w:rtl/>
-              </w:rPr>
-              <w:t xml:space="preserve"> </w:t>
-            </w:r>
-            <w:r>
-              <w:rPr>
-                <w:rStyle w:val="Hyperlink"/>
-                <w:rFonts w:ascii="Times New Roman" w:hAnsi="Times New Roman" w:cs="B Nazanin" w:hint="eastAsia"/>
-                <w:noProof/>
-                <w:rtl/>
-              </w:rPr>
-              <w:t>قرارگ</w:t>
-            </w:r>
-            <w:r>
-              <w:rPr>
-                <w:rStyle w:val="Hyperlink"/>
-                <w:rFonts w:ascii="Times New Roman" w:hAnsi="Times New Roman" w:cs="B Nazanin" w:hint="cs"/>
-                <w:noProof/>
-                <w:rtl/>
-              </w:rPr>
-              <w:t>ی</w:t>
-            </w:r>
-            <w:r>
-              <w:rPr>
-                <w:rStyle w:val="Hyperlink"/>
-                <w:rFonts w:ascii="Times New Roman" w:hAnsi="Times New Roman" w:cs="B Nazanin" w:hint="eastAsia"/>
-                <w:noProof/>
-                <w:rtl/>
-              </w:rPr>
-              <w:t>ر</w:t>
-            </w:r>
-            <w:r>
-              <w:rPr>
-                <w:rStyle w:val="Hyperlink"/>
-                <w:rFonts w:ascii="Times New Roman" w:hAnsi="Times New Roman" w:cs="B Nazanin" w:hint="cs"/>
-                <w:noProof/>
-                <w:rtl/>
-              </w:rPr>
-              <w:t>ی</w:t>
-            </w:r>
-            <w:r>
-              <w:rPr>
-                <w:rStyle w:val="Hyperlink"/>
-                <w:rFonts w:ascii="Times New Roman" w:hAnsi="Times New Roman" w:cs="B Nazanin"/>
-                <w:noProof/>
-                <w:rtl/>
-              </w:rPr>
-              <w:t xml:space="preserve"> </w:t>
-            </w:r>
-            <w:r>
-              <w:rPr>
-                <w:rStyle w:val="Hyperlink"/>
-                <w:rFonts w:ascii="Times New Roman" w:hAnsi="Times New Roman" w:cs="B Nazanin" w:hint="eastAsia"/>
-                <w:noProof/>
-                <w:rtl/>
-              </w:rPr>
-              <w:t>نرم‌افزار</w:t>
-            </w:r>
-            <w:r>
-              <w:rPr>
-                <w:rFonts w:ascii="Times New Roman" w:hAnsi="Times New Roman" w:cs="B Nazanin"/>
-                <w:noProof/>
-                <w:webHidden/>
-              </w:rPr>
-              <w:tab/>
-            </w:r>
-            <w:r>
-              <w:rPr>
-                <w:rFonts w:ascii="Times New Roman" w:hAnsi="Times New Roman" w:cs="B Nazanin"/>
-                <w:noProof/>
-                <w:webHidden/>
-              </w:rPr>
-              <w:fldChar w:fldCharType="begin"/>
-            </w:r>
-            <w:r>
-              <w:rPr>
-                <w:rFonts w:ascii="Times New Roman" w:hAnsi="Times New Roman" w:cs="B Nazanin"/>
-                <w:noProof/>
-                <w:webHidden/>
-              </w:rPr>
-              <w:instrText xml:space="preserve"> PAGEREF _Toc378184355 \h </w:instrText>
-            </w:r>
-            <w:r>
-              <w:rPr>
-                <w:rFonts w:ascii="Times New Roman" w:hAnsi="Times New Roman" w:cs="B Nazanin"/>
-                <w:noProof/>
-                <w:webHidden/>
-              </w:rPr>
-            </w:r>
-            <w:r>
-              <w:rPr>
-                <w:rFonts w:ascii="Times New Roman" w:hAnsi="Times New Roman" w:cs="B Nazanin"/>
-                <w:noProof/>
-                <w:webHidden/>
-              </w:rPr>
-              <w:fldChar w:fldCharType="separate"/>
-            </w:r>
-            <w:r>
-              <w:rPr>
-                <w:rFonts w:ascii="Times New Roman" w:hAnsi="Times New Roman" w:cs="B Nazanin"/>
-                <w:noProof/>
-                <w:webHidden/>
-                <w:rtl/>
-              </w:rPr>
-              <w:t>4</w:t>
-            </w:r>
-            <w:r>
-              <w:rPr>
-                <w:rFonts w:ascii="Times New Roman" w:hAnsi="Times New Roman" w:cs="B Nazanin"/>
-                <w:noProof/>
-                <w:webHidden/>
-              </w:rPr>
-              <w:fldChar w:fldCharType="end"/>
-            </w:r>
-          </w:hyperlink>
-        </w:p>
-        <w:p>
-          <w:pPr>
-            <w:pStyle w:val="TOC2"/>
-            <w:tabs>
-              <w:tab w:val="left" w:pos="2150"/>
-              <w:tab w:val="right" w:leader="dot" w:pos="9017"/>
-            </w:tabs>
-            <w:bidi/>
-            <w:spacing w:before="0" w:line="360" w:lineRule="auto"/>
-            <w:ind w:left="1152" w:hanging="1152"/>
-            <w:jc w:val="both"/>
-            <w:rPr>
-              <w:rFonts w:ascii="Times New Roman" w:eastAsiaTheme="minorEastAsia" w:hAnsi="Times New Roman" w:cs="B Nazanin"/>
-              <w:b w:val="0"/>
-              <w:bCs w:val="0"/>
-              <w:noProof/>
-              <w:sz w:val="22"/>
-              <w:szCs w:val="22"/>
-            </w:rPr>
-          </w:pPr>
-          <w:hyperlink w:anchor="_Toc378184356" w:history="1">
-            <w:r>
-              <w:rPr>
-                <w:rStyle w:val="Hyperlink"/>
-                <w:rFonts w:ascii="Times New Roman" w:hAnsi="Times New Roman" w:cs="B Nazanin"/>
-                <w:noProof/>
-                <w:rtl/>
-                <w:lang w:bidi="fa-IR"/>
-              </w:rPr>
-              <w:t>2.3</w:t>
-            </w:r>
-            <w:r>
-              <w:rPr>
-                <w:rFonts w:ascii="Times New Roman" w:eastAsiaTheme="minorEastAsia" w:hAnsi="Times New Roman" w:cs="B Nazanin"/>
-                <w:b w:val="0"/>
-                <w:bCs w:val="0"/>
-                <w:noProof/>
-                <w:sz w:val="22"/>
-                <w:szCs w:val="22"/>
-              </w:rPr>
-              <w:tab/>
-            </w:r>
-            <w:r>
-              <w:rPr>
-                <w:rStyle w:val="Hyperlink"/>
-                <w:rFonts w:ascii="Times New Roman" w:hAnsi="Times New Roman" w:cs="B Nazanin" w:hint="eastAsia"/>
-                <w:noProof/>
-                <w:rtl/>
-                <w:lang w:bidi="fa-IR"/>
-              </w:rPr>
-              <w:t>مد</w:t>
-            </w:r>
-            <w:r>
-              <w:rPr>
-                <w:rStyle w:val="Hyperlink"/>
-                <w:rFonts w:ascii="Times New Roman" w:hAnsi="Times New Roman" w:cs="B Nazanin" w:hint="cs"/>
-                <w:noProof/>
-                <w:rtl/>
-                <w:lang w:bidi="fa-IR"/>
-              </w:rPr>
-              <w:t>ی</w:t>
-            </w:r>
-            <w:r>
-              <w:rPr>
-                <w:rStyle w:val="Hyperlink"/>
-                <w:rFonts w:ascii="Times New Roman" w:hAnsi="Times New Roman" w:cs="B Nazanin" w:hint="eastAsia"/>
-                <w:noProof/>
-                <w:rtl/>
-                <w:lang w:bidi="fa-IR"/>
-              </w:rPr>
-              <w:t>ر</w:t>
-            </w:r>
-            <w:r>
-              <w:rPr>
-                <w:rStyle w:val="Hyperlink"/>
-                <w:rFonts w:ascii="Times New Roman" w:hAnsi="Times New Roman" w:cs="B Nazanin" w:hint="cs"/>
-                <w:noProof/>
-                <w:rtl/>
-                <w:lang w:bidi="fa-IR"/>
-              </w:rPr>
-              <w:t>ی</w:t>
-            </w:r>
-            <w:r>
-              <w:rPr>
-                <w:rStyle w:val="Hyperlink"/>
-                <w:rFonts w:ascii="Times New Roman" w:hAnsi="Times New Roman" w:cs="B Nazanin" w:hint="eastAsia"/>
-                <w:noProof/>
-                <w:rtl/>
-                <w:lang w:bidi="fa-IR"/>
-              </w:rPr>
-              <w:t>ت</w:t>
-            </w:r>
-            <w:r>
-              <w:rPr>
-                <w:rStyle w:val="Hyperlink"/>
-                <w:rFonts w:ascii="Times New Roman" w:hAnsi="Times New Roman" w:cs="B Nazanin"/>
-                <w:noProof/>
-                <w:rtl/>
-                <w:lang w:bidi="fa-IR"/>
-              </w:rPr>
-              <w:t xml:space="preserve"> </w:t>
-            </w:r>
-            <w:r>
-              <w:rPr>
-                <w:rStyle w:val="Hyperlink"/>
-                <w:rFonts w:ascii="Times New Roman" w:hAnsi="Times New Roman" w:cs="B Nazanin" w:hint="eastAsia"/>
-                <w:noProof/>
-                <w:rtl/>
-                <w:lang w:bidi="fa-IR"/>
-              </w:rPr>
-              <w:t>پا</w:t>
-            </w:r>
-            <w:r>
-              <w:rPr>
-                <w:rStyle w:val="Hyperlink"/>
-                <w:rFonts w:ascii="Times New Roman" w:hAnsi="Times New Roman" w:cs="B Nazanin" w:hint="cs"/>
-                <w:noProof/>
-                <w:rtl/>
-                <w:lang w:bidi="fa-IR"/>
-              </w:rPr>
-              <w:t>ی</w:t>
-            </w:r>
-            <w:r>
-              <w:rPr>
-                <w:rStyle w:val="Hyperlink"/>
-                <w:rFonts w:ascii="Times New Roman" w:hAnsi="Times New Roman" w:cs="B Nazanin" w:hint="eastAsia"/>
-                <w:noProof/>
-                <w:rtl/>
-                <w:lang w:bidi="fa-IR"/>
-              </w:rPr>
-              <w:t>دار</w:t>
-            </w:r>
-            <w:r>
-              <w:rPr>
-                <w:rStyle w:val="Hyperlink"/>
-                <w:rFonts w:ascii="Times New Roman" w:hAnsi="Times New Roman" w:cs="B Nazanin"/>
-                <w:noProof/>
-                <w:rtl/>
-                <w:lang w:bidi="fa-IR"/>
-              </w:rPr>
-              <w:t xml:space="preserve"> </w:t>
-            </w:r>
-            <w:r>
-              <w:rPr>
-                <w:rStyle w:val="Hyperlink"/>
-                <w:rFonts w:ascii="Times New Roman" w:hAnsi="Times New Roman" w:cs="B Nazanin" w:hint="eastAsia"/>
-                <w:noProof/>
-                <w:rtl/>
-                <w:lang w:bidi="fa-IR"/>
-              </w:rPr>
-              <w:t>داده‌ها</w:t>
-            </w:r>
-            <w:r>
-              <w:rPr>
-                <w:rFonts w:ascii="Times New Roman" w:hAnsi="Times New Roman" w:cs="B Nazanin"/>
-                <w:noProof/>
-                <w:webHidden/>
-              </w:rPr>
-              <w:tab/>
-            </w:r>
-            <w:r>
-              <w:rPr>
-                <w:rFonts w:ascii="Times New Roman" w:hAnsi="Times New Roman" w:cs="B Nazanin"/>
-                <w:noProof/>
-                <w:webHidden/>
-              </w:rPr>
-              <w:fldChar w:fldCharType="begin"/>
-            </w:r>
-            <w:r>
-              <w:rPr>
-                <w:rFonts w:ascii="Times New Roman" w:hAnsi="Times New Roman" w:cs="B Nazanin"/>
-                <w:noProof/>
-                <w:webHidden/>
-              </w:rPr>
-              <w:instrText xml:space="preserve"> PAGEREF _Toc378184356 \h </w:instrText>
-            </w:r>
-            <w:r>
-              <w:rPr>
-                <w:rFonts w:ascii="Times New Roman" w:hAnsi="Times New Roman" w:cs="B Nazanin"/>
-                <w:noProof/>
-                <w:webHidden/>
-              </w:rPr>
-            </w:r>
-            <w:r>
-              <w:rPr>
-                <w:rFonts w:ascii="Times New Roman" w:hAnsi="Times New Roman" w:cs="B Nazanin"/>
-                <w:noProof/>
-                <w:webHidden/>
-              </w:rPr>
-              <w:fldChar w:fldCharType="separate"/>
-            </w:r>
-            <w:r>
-              <w:rPr>
-                <w:rFonts w:ascii="Times New Roman" w:hAnsi="Times New Roman" w:cs="B Nazanin"/>
-                <w:noProof/>
-                <w:webHidden/>
-                <w:rtl/>
-              </w:rPr>
-              <w:t>5</w:t>
-            </w:r>
-            <w:r>
-              <w:rPr>
-                <w:rFonts w:ascii="Times New Roman" w:hAnsi="Times New Roman" w:cs="B Nazanin"/>
-                <w:noProof/>
-                <w:webHidden/>
-              </w:rPr>
-              <w:fldChar w:fldCharType="end"/>
-            </w:r>
-          </w:hyperlink>
-        </w:p>
-        <w:p>
-          <w:pPr>
-            <w:pStyle w:val="TOC3"/>
-            <w:tabs>
-              <w:tab w:val="left" w:pos="2460"/>
-              <w:tab w:val="right" w:leader="dot" w:pos="9017"/>
-            </w:tabs>
-            <w:bidi/>
-            <w:spacing w:line="360" w:lineRule="auto"/>
-            <w:ind w:left="1152" w:hanging="1152"/>
-            <w:jc w:val="both"/>
-            <w:rPr>
-              <w:rFonts w:ascii="Times New Roman" w:eastAsiaTheme="minorEastAsia" w:hAnsi="Times New Roman" w:cs="B Nazanin"/>
-              <w:noProof/>
-              <w:sz w:val="22"/>
-              <w:szCs w:val="22"/>
-            </w:rPr>
-          </w:pPr>
-          <w:hyperlink w:anchor="_Toc378184357" w:history="1">
-            <w:r>
-              <w:rPr>
-                <w:rStyle w:val="Hyperlink"/>
-                <w:rFonts w:ascii="Times New Roman" w:hAnsi="Times New Roman" w:cs="B Nazanin"/>
-                <w:noProof/>
-                <w:rtl/>
-                <w:lang w:bidi="fa-IR"/>
-              </w:rPr>
-              <w:t>2.3.1</w:t>
-            </w:r>
-            <w:r>
-              <w:rPr>
-                <w:rFonts w:ascii="Times New Roman" w:eastAsiaTheme="minorEastAsia" w:hAnsi="Times New Roman" w:cs="B Nazanin"/>
-                <w:noProof/>
-                <w:sz w:val="22"/>
-                <w:szCs w:val="22"/>
-              </w:rPr>
-              <w:tab/>
-            </w:r>
-            <w:r>
-              <w:rPr>
-                <w:rStyle w:val="Hyperlink"/>
-                <w:rFonts w:ascii="Times New Roman" w:hAnsi="Times New Roman" w:cs="B Nazanin" w:hint="eastAsia"/>
-                <w:noProof/>
-                <w:rtl/>
-                <w:lang w:bidi="fa-IR"/>
-              </w:rPr>
-              <w:t>نمودار</w:t>
-            </w:r>
-            <w:r>
-              <w:rPr>
-                <w:rStyle w:val="Hyperlink"/>
-                <w:rFonts w:ascii="Times New Roman" w:hAnsi="Times New Roman" w:cs="B Nazanin"/>
-                <w:noProof/>
-                <w:rtl/>
-                <w:lang w:bidi="fa-IR"/>
-              </w:rPr>
-              <w:t xml:space="preserve"> </w:t>
-            </w:r>
-            <w:r>
-              <w:rPr>
-                <w:rStyle w:val="Hyperlink"/>
-                <w:rFonts w:ascii="Times New Roman" w:hAnsi="Times New Roman" w:cs="B Nazanin" w:hint="eastAsia"/>
-                <w:noProof/>
-                <w:rtl/>
-                <w:lang w:bidi="fa-IR"/>
-              </w:rPr>
-              <w:t>موجود</w:t>
-            </w:r>
-            <w:r>
-              <w:rPr>
-                <w:rStyle w:val="Hyperlink"/>
-                <w:rFonts w:ascii="Times New Roman" w:hAnsi="Times New Roman" w:cs="B Nazanin" w:hint="cs"/>
-                <w:noProof/>
-                <w:rtl/>
-                <w:lang w:bidi="fa-IR"/>
-              </w:rPr>
-              <w:t>ی</w:t>
-            </w:r>
-            <w:r>
-              <w:rPr>
-                <w:rStyle w:val="Hyperlink"/>
-                <w:rFonts w:ascii="Times New Roman" w:hAnsi="Times New Roman" w:cs="B Nazanin" w:hint="eastAsia"/>
-                <w:noProof/>
-                <w:rtl/>
-                <w:lang w:bidi="fa-IR"/>
-              </w:rPr>
-              <w:t>ت‌ها</w:t>
-            </w:r>
-            <w:r>
-              <w:rPr>
-                <w:rFonts w:ascii="Times New Roman" w:hAnsi="Times New Roman" w:cs="B Nazanin"/>
-                <w:noProof/>
-                <w:webHidden/>
-              </w:rPr>
-              <w:tab/>
-            </w:r>
-            <w:r>
-              <w:rPr>
-                <w:rFonts w:ascii="Times New Roman" w:hAnsi="Times New Roman" w:cs="B Nazanin"/>
-                <w:noProof/>
-                <w:webHidden/>
-              </w:rPr>
-              <w:fldChar w:fldCharType="begin"/>
-            </w:r>
-            <w:r>
-              <w:rPr>
-                <w:rFonts w:ascii="Times New Roman" w:hAnsi="Times New Roman" w:cs="B Nazanin"/>
-                <w:noProof/>
-                <w:webHidden/>
-              </w:rPr>
-              <w:instrText xml:space="preserve"> PAGEREF _Toc378184357 \h </w:instrText>
-            </w:r>
-            <w:r>
-              <w:rPr>
-                <w:rFonts w:ascii="Times New Roman" w:hAnsi="Times New Roman" w:cs="B Nazanin"/>
-                <w:noProof/>
-                <w:webHidden/>
-              </w:rPr>
-            </w:r>
-            <w:r>
-              <w:rPr>
-                <w:rFonts w:ascii="Times New Roman" w:hAnsi="Times New Roman" w:cs="B Nazanin"/>
-                <w:noProof/>
-                <w:webHidden/>
-              </w:rPr>
-              <w:fldChar w:fldCharType="separate"/>
-            </w:r>
-            <w:r>
-              <w:rPr>
-                <w:rFonts w:ascii="Times New Roman" w:hAnsi="Times New Roman" w:cs="B Nazanin"/>
-                <w:noProof/>
-                <w:webHidden/>
-                <w:rtl/>
-              </w:rPr>
-              <w:t>5</w:t>
-            </w:r>
-            <w:r>
-              <w:rPr>
-                <w:rFonts w:ascii="Times New Roman" w:hAnsi="Times New Roman" w:cs="B Nazanin"/>
-                <w:noProof/>
-                <w:webHidden/>
-              </w:rPr>
-              <w:fldChar w:fldCharType="end"/>
-            </w:r>
-          </w:hyperlink>
-        </w:p>
-        <w:p>
-          <w:pPr>
-            <w:pStyle w:val="TOC2"/>
-            <w:tabs>
-              <w:tab w:val="left" w:pos="2397"/>
-              <w:tab w:val="right" w:leader="dot" w:pos="9017"/>
-            </w:tabs>
-            <w:bidi/>
-            <w:spacing w:before="0" w:line="360" w:lineRule="auto"/>
-            <w:ind w:left="1152" w:hanging="1152"/>
-            <w:jc w:val="both"/>
-            <w:rPr>
-              <w:rFonts w:ascii="Times New Roman" w:eastAsiaTheme="minorEastAsia" w:hAnsi="Times New Roman" w:cs="B Nazanin"/>
-              <w:b w:val="0"/>
-              <w:bCs w:val="0"/>
-              <w:noProof/>
-              <w:sz w:val="22"/>
-              <w:szCs w:val="22"/>
-            </w:rPr>
-          </w:pPr>
-          <w:hyperlink w:anchor="_Toc378184358" w:history="1">
-            <w:r>
-              <w:rPr>
-                <w:rStyle w:val="Hyperlink"/>
-                <w:rFonts w:ascii="Times New Roman" w:hAnsi="Times New Roman" w:cs="B Nazanin"/>
-                <w:noProof/>
-                <w:rtl/>
-                <w:lang w:bidi="fa-IR"/>
-              </w:rPr>
-              <w:t>2.4</w:t>
-            </w:r>
-            <w:r>
-              <w:rPr>
-                <w:rFonts w:ascii="Times New Roman" w:eastAsiaTheme="minorEastAsia" w:hAnsi="Times New Roman" w:cs="B Nazanin"/>
-                <w:b w:val="0"/>
-                <w:bCs w:val="0"/>
-                <w:noProof/>
-                <w:sz w:val="22"/>
-                <w:szCs w:val="22"/>
-              </w:rPr>
-              <w:tab/>
-            </w:r>
-            <w:r>
-              <w:rPr>
-                <w:rStyle w:val="Hyperlink"/>
-                <w:rFonts w:ascii="Times New Roman" w:hAnsi="Times New Roman" w:cs="B Nazanin" w:hint="eastAsia"/>
-                <w:noProof/>
-                <w:rtl/>
-                <w:lang w:bidi="fa-IR"/>
-              </w:rPr>
-              <w:t>امن</w:t>
-            </w:r>
-            <w:r>
-              <w:rPr>
-                <w:rStyle w:val="Hyperlink"/>
-                <w:rFonts w:ascii="Times New Roman" w:hAnsi="Times New Roman" w:cs="B Nazanin" w:hint="cs"/>
-                <w:noProof/>
-                <w:rtl/>
-                <w:lang w:bidi="fa-IR"/>
-              </w:rPr>
-              <w:t>ی</w:t>
-            </w:r>
-            <w:r>
-              <w:rPr>
-                <w:rStyle w:val="Hyperlink"/>
-                <w:rFonts w:ascii="Times New Roman" w:hAnsi="Times New Roman" w:cs="B Nazanin" w:hint="eastAsia"/>
-                <w:noProof/>
-                <w:rtl/>
-                <w:lang w:bidi="fa-IR"/>
-              </w:rPr>
-              <w:t>ت</w:t>
-            </w:r>
-            <w:r>
-              <w:rPr>
-                <w:rStyle w:val="Hyperlink"/>
-                <w:rFonts w:ascii="Times New Roman" w:hAnsi="Times New Roman" w:cs="B Nazanin"/>
-                <w:noProof/>
-                <w:rtl/>
-                <w:lang w:bidi="fa-IR"/>
-              </w:rPr>
-              <w:t xml:space="preserve"> </w:t>
-            </w:r>
-            <w:r>
-              <w:rPr>
-                <w:rStyle w:val="Hyperlink"/>
-                <w:rFonts w:ascii="Times New Roman" w:hAnsi="Times New Roman" w:cs="B Nazanin" w:hint="eastAsia"/>
-                <w:noProof/>
-                <w:rtl/>
-                <w:lang w:bidi="fa-IR"/>
-              </w:rPr>
-              <w:t>و</w:t>
-            </w:r>
-            <w:r>
-              <w:rPr>
-                <w:rStyle w:val="Hyperlink"/>
-                <w:rFonts w:ascii="Times New Roman" w:hAnsi="Times New Roman" w:cs="B Nazanin"/>
-                <w:noProof/>
-                <w:rtl/>
-                <w:lang w:bidi="fa-IR"/>
-              </w:rPr>
-              <w:t xml:space="preserve"> </w:t>
-            </w:r>
-            <w:r>
-              <w:rPr>
-                <w:rStyle w:val="Hyperlink"/>
-                <w:rFonts w:ascii="Times New Roman" w:hAnsi="Times New Roman" w:cs="B Nazanin" w:hint="eastAsia"/>
-                <w:noProof/>
-                <w:rtl/>
-                <w:lang w:bidi="fa-IR"/>
-              </w:rPr>
-              <w:t>کنترل</w:t>
-            </w:r>
-            <w:r>
-              <w:rPr>
-                <w:rStyle w:val="Hyperlink"/>
-                <w:rFonts w:ascii="Times New Roman" w:hAnsi="Times New Roman" w:cs="B Nazanin"/>
-                <w:noProof/>
-                <w:rtl/>
-                <w:lang w:bidi="fa-IR"/>
-              </w:rPr>
-              <w:t xml:space="preserve"> </w:t>
-            </w:r>
-            <w:r>
-              <w:rPr>
-                <w:rStyle w:val="Hyperlink"/>
-                <w:rFonts w:ascii="Times New Roman" w:hAnsi="Times New Roman" w:cs="B Nazanin" w:hint="eastAsia"/>
-                <w:noProof/>
-                <w:rtl/>
-                <w:lang w:bidi="fa-IR"/>
-              </w:rPr>
-              <w:t>دسترس</w:t>
-            </w:r>
-            <w:r>
-              <w:rPr>
-                <w:rStyle w:val="Hyperlink"/>
-                <w:rFonts w:ascii="Times New Roman" w:hAnsi="Times New Roman" w:cs="B Nazanin" w:hint="cs"/>
-                <w:noProof/>
-                <w:rtl/>
-                <w:lang w:bidi="fa-IR"/>
-              </w:rPr>
-              <w:t>ی</w:t>
-            </w:r>
-            <w:r>
-              <w:rPr>
-                <w:rFonts w:ascii="Times New Roman" w:hAnsi="Times New Roman" w:cs="B Nazanin"/>
-                <w:noProof/>
-                <w:webHidden/>
-              </w:rPr>
-              <w:tab/>
-            </w:r>
-            <w:r>
-              <w:rPr>
-                <w:rFonts w:ascii="Times New Roman" w:hAnsi="Times New Roman" w:cs="B Nazanin"/>
-                <w:noProof/>
-                <w:webHidden/>
-              </w:rPr>
-              <w:fldChar w:fldCharType="begin"/>
-            </w:r>
-            <w:r>
-              <w:rPr>
-                <w:rFonts w:ascii="Times New Roman" w:hAnsi="Times New Roman" w:cs="B Nazanin"/>
-                <w:noProof/>
-                <w:webHidden/>
-              </w:rPr>
-              <w:instrText xml:space="preserve"> PAGEREF _Toc378184358 \h </w:instrText>
-            </w:r>
-            <w:r>
-              <w:rPr>
-                <w:rFonts w:ascii="Times New Roman" w:hAnsi="Times New Roman" w:cs="B Nazanin"/>
-                <w:noProof/>
-                <w:webHidden/>
-              </w:rPr>
-            </w:r>
-            <w:r>
-              <w:rPr>
-                <w:rFonts w:ascii="Times New Roman" w:hAnsi="Times New Roman" w:cs="B Nazanin"/>
-                <w:noProof/>
-                <w:webHidden/>
-              </w:rPr>
-              <w:fldChar w:fldCharType="separate"/>
-            </w:r>
-            <w:r>
-              <w:rPr>
-                <w:rFonts w:ascii="Times New Roman" w:hAnsi="Times New Roman" w:cs="B Nazanin"/>
-                <w:noProof/>
-                <w:webHidden/>
-                <w:rtl/>
-              </w:rPr>
-              <w:t>5</w:t>
-            </w:r>
-            <w:r>
-              <w:rPr>
-                <w:rFonts w:ascii="Times New Roman" w:hAnsi="Times New Roman" w:cs="B Nazanin"/>
-                <w:noProof/>
-                <w:webHidden/>
-              </w:rPr>
-              <w:fldChar w:fldCharType="end"/>
-            </w:r>
-          </w:hyperlink>
-        </w:p>
-        <w:p>
-          <w:pPr>
-            <w:pStyle w:val="TOC2"/>
-            <w:tabs>
-              <w:tab w:val="left" w:pos="2620"/>
-              <w:tab w:val="right" w:leader="dot" w:pos="9017"/>
-            </w:tabs>
-            <w:bidi/>
-            <w:spacing w:before="0" w:line="360" w:lineRule="auto"/>
-            <w:ind w:left="1152" w:hanging="1152"/>
-            <w:jc w:val="both"/>
-            <w:rPr>
-              <w:rFonts w:ascii="Times New Roman" w:eastAsiaTheme="minorEastAsia" w:hAnsi="Times New Roman" w:cs="B Nazanin"/>
-              <w:b w:val="0"/>
-              <w:bCs w:val="0"/>
-              <w:noProof/>
-              <w:sz w:val="22"/>
-              <w:szCs w:val="22"/>
-            </w:rPr>
-          </w:pPr>
-          <w:hyperlink w:anchor="_Toc378184359" w:history="1">
-            <w:r>
-              <w:rPr>
-                <w:rStyle w:val="Hyperlink"/>
-                <w:rFonts w:ascii="Times New Roman" w:hAnsi="Times New Roman" w:cs="B Nazanin"/>
-                <w:noProof/>
-                <w:rtl/>
-                <w:lang w:bidi="fa-IR"/>
-              </w:rPr>
-              <w:t>2.5</w:t>
-            </w:r>
-            <w:r>
-              <w:rPr>
-                <w:rFonts w:ascii="Times New Roman" w:eastAsiaTheme="minorEastAsia" w:hAnsi="Times New Roman" w:cs="B Nazanin"/>
-                <w:b w:val="0"/>
-                <w:bCs w:val="0"/>
-                <w:noProof/>
-                <w:sz w:val="22"/>
-                <w:szCs w:val="22"/>
-              </w:rPr>
-              <w:tab/>
-            </w:r>
-            <w:r>
-              <w:rPr>
-                <w:rStyle w:val="Hyperlink"/>
-                <w:rFonts w:ascii="Times New Roman" w:hAnsi="Times New Roman" w:cs="B Nazanin" w:hint="eastAsia"/>
-                <w:noProof/>
-                <w:rtl/>
-                <w:lang w:bidi="fa-IR"/>
-              </w:rPr>
-              <w:t>سازوکار</w:t>
-            </w:r>
-            <w:r>
-              <w:rPr>
-                <w:rStyle w:val="Hyperlink"/>
-                <w:rFonts w:ascii="Times New Roman" w:hAnsi="Times New Roman" w:cs="B Nazanin"/>
-                <w:noProof/>
-                <w:rtl/>
-                <w:lang w:bidi="fa-IR"/>
-              </w:rPr>
-              <w:t xml:space="preserve"> </w:t>
-            </w:r>
-            <w:r>
-              <w:rPr>
-                <w:rStyle w:val="Hyperlink"/>
-                <w:rFonts w:ascii="Times New Roman" w:hAnsi="Times New Roman" w:cs="B Nazanin" w:hint="eastAsia"/>
-                <w:noProof/>
-                <w:rtl/>
-                <w:lang w:bidi="fa-IR"/>
-              </w:rPr>
-              <w:t>کنترل</w:t>
-            </w:r>
-            <w:r>
-              <w:rPr>
-                <w:rStyle w:val="Hyperlink"/>
-                <w:rFonts w:ascii="Times New Roman" w:hAnsi="Times New Roman" w:cs="B Nazanin"/>
-                <w:noProof/>
-                <w:rtl/>
-                <w:lang w:bidi="fa-IR"/>
-              </w:rPr>
-              <w:t xml:space="preserve"> </w:t>
-            </w:r>
-            <w:r>
-              <w:rPr>
-                <w:rStyle w:val="Hyperlink"/>
-                <w:rFonts w:ascii="Times New Roman" w:hAnsi="Times New Roman" w:cs="B Nazanin" w:hint="eastAsia"/>
-                <w:noProof/>
-                <w:rtl/>
-                <w:lang w:bidi="fa-IR"/>
-              </w:rPr>
-              <w:t>کل</w:t>
-            </w:r>
-            <w:r>
-              <w:rPr>
-                <w:rStyle w:val="Hyperlink"/>
-                <w:rFonts w:ascii="Times New Roman" w:hAnsi="Times New Roman" w:cs="B Nazanin" w:hint="cs"/>
-                <w:noProof/>
-                <w:rtl/>
-                <w:lang w:bidi="fa-IR"/>
-              </w:rPr>
-              <w:t>ی</w:t>
-            </w:r>
-            <w:r>
-              <w:rPr>
-                <w:rStyle w:val="Hyperlink"/>
-                <w:rFonts w:ascii="Times New Roman" w:hAnsi="Times New Roman" w:cs="B Nazanin"/>
-                <w:noProof/>
-                <w:rtl/>
-                <w:lang w:bidi="fa-IR"/>
-              </w:rPr>
-              <w:t xml:space="preserve"> </w:t>
-            </w:r>
-            <w:r>
-              <w:rPr>
-                <w:rStyle w:val="Hyperlink"/>
-                <w:rFonts w:ascii="Times New Roman" w:hAnsi="Times New Roman" w:cs="B Nazanin" w:hint="eastAsia"/>
-                <w:noProof/>
-                <w:rtl/>
-                <w:lang w:bidi="fa-IR"/>
-              </w:rPr>
-              <w:t>س</w:t>
-            </w:r>
-            <w:r>
-              <w:rPr>
-                <w:rStyle w:val="Hyperlink"/>
-                <w:rFonts w:ascii="Times New Roman" w:hAnsi="Times New Roman" w:cs="B Nazanin" w:hint="cs"/>
-                <w:noProof/>
-                <w:rtl/>
-                <w:lang w:bidi="fa-IR"/>
-              </w:rPr>
-              <w:t>ی</w:t>
-            </w:r>
-            <w:r>
-              <w:rPr>
-                <w:rStyle w:val="Hyperlink"/>
-                <w:rFonts w:ascii="Times New Roman" w:hAnsi="Times New Roman" w:cs="B Nazanin" w:hint="eastAsia"/>
-                <w:noProof/>
-                <w:rtl/>
-                <w:lang w:bidi="fa-IR"/>
-              </w:rPr>
-              <w:t>ستم</w:t>
-            </w:r>
-            <w:r>
-              <w:rPr>
-                <w:rFonts w:ascii="Times New Roman" w:hAnsi="Times New Roman" w:cs="B Nazanin"/>
-                <w:noProof/>
-                <w:webHidden/>
-              </w:rPr>
-              <w:tab/>
-            </w:r>
-            <w:r>
-              <w:rPr>
-                <w:rFonts w:ascii="Times New Roman" w:hAnsi="Times New Roman" w:cs="B Nazanin"/>
-                <w:noProof/>
-                <w:webHidden/>
-              </w:rPr>
-              <w:fldChar w:fldCharType="begin"/>
-            </w:r>
-            <w:r>
-              <w:rPr>
-                <w:rFonts w:ascii="Times New Roman" w:hAnsi="Times New Roman" w:cs="B Nazanin"/>
-                <w:noProof/>
-                <w:webHidden/>
-              </w:rPr>
-              <w:instrText xml:space="preserve"> PAGEREF _Toc378184359 \h </w:instrText>
-            </w:r>
-            <w:r>
-              <w:rPr>
-                <w:rFonts w:ascii="Times New Roman" w:hAnsi="Times New Roman" w:cs="B Nazanin"/>
-                <w:noProof/>
-                <w:webHidden/>
-              </w:rPr>
-            </w:r>
-            <w:r>
-              <w:rPr>
-                <w:rFonts w:ascii="Times New Roman" w:hAnsi="Times New Roman" w:cs="B Nazanin"/>
-                <w:noProof/>
-                <w:webHidden/>
-              </w:rPr>
-              <w:fldChar w:fldCharType="separate"/>
-            </w:r>
-            <w:r>
-              <w:rPr>
-                <w:rFonts w:ascii="Times New Roman" w:hAnsi="Times New Roman" w:cs="B Nazanin"/>
-                <w:noProof/>
-                <w:webHidden/>
-                <w:rtl/>
-              </w:rPr>
-              <w:t>5</w:t>
-            </w:r>
-            <w:r>
-              <w:rPr>
-                <w:rFonts w:ascii="Times New Roman" w:hAnsi="Times New Roman" w:cs="B Nazanin"/>
-                <w:noProof/>
-                <w:webHidden/>
-              </w:rPr>
-              <w:fldChar w:fldCharType="end"/>
-            </w:r>
-          </w:hyperlink>
-        </w:p>
-        <w:p>
-          <w:pPr>
-            <w:pStyle w:val="TOC3"/>
-            <w:tabs>
-              <w:tab w:val="left" w:pos="2366"/>
-              <w:tab w:val="right" w:leader="dot" w:pos="9017"/>
-            </w:tabs>
-            <w:bidi/>
-            <w:spacing w:line="360" w:lineRule="auto"/>
-            <w:ind w:left="1152" w:hanging="1152"/>
-            <w:jc w:val="both"/>
-            <w:rPr>
-              <w:rFonts w:ascii="Times New Roman" w:eastAsiaTheme="minorEastAsia" w:hAnsi="Times New Roman" w:cs="B Nazanin"/>
-              <w:noProof/>
-              <w:sz w:val="22"/>
-              <w:szCs w:val="22"/>
-            </w:rPr>
-          </w:pPr>
-          <w:hyperlink w:anchor="_Toc378184360" w:history="1">
-            <w:r>
-              <w:rPr>
-                <w:rStyle w:val="Hyperlink"/>
-                <w:rFonts w:ascii="Times New Roman" w:hAnsi="Times New Roman" w:cs="B Nazanin"/>
-                <w:noProof/>
-                <w:rtl/>
-                <w:lang w:bidi="fa-IR"/>
-              </w:rPr>
-              <w:t>2.5.1</w:t>
-            </w:r>
-            <w:r>
-              <w:rPr>
-                <w:rFonts w:ascii="Times New Roman" w:eastAsiaTheme="minorEastAsia" w:hAnsi="Times New Roman" w:cs="B Nazanin"/>
-                <w:noProof/>
-                <w:sz w:val="22"/>
-                <w:szCs w:val="22"/>
-              </w:rPr>
-              <w:tab/>
-            </w:r>
-            <w:r>
-              <w:rPr>
-                <w:rStyle w:val="Hyperlink"/>
-                <w:rFonts w:ascii="Times New Roman" w:hAnsi="Times New Roman" w:cs="B Nazanin" w:hint="eastAsia"/>
-                <w:noProof/>
-                <w:rtl/>
-                <w:lang w:bidi="fa-IR"/>
-              </w:rPr>
-              <w:t>نمودارها</w:t>
-            </w:r>
-            <w:r>
-              <w:rPr>
-                <w:rStyle w:val="Hyperlink"/>
-                <w:rFonts w:ascii="Times New Roman" w:hAnsi="Times New Roman" w:cs="B Nazanin" w:hint="cs"/>
-                <w:noProof/>
-                <w:rtl/>
-                <w:lang w:bidi="fa-IR"/>
-              </w:rPr>
-              <w:t>ی</w:t>
-            </w:r>
-            <w:r>
-              <w:rPr>
-                <w:rStyle w:val="Hyperlink"/>
-                <w:rFonts w:ascii="Times New Roman" w:hAnsi="Times New Roman" w:cs="B Nazanin"/>
-                <w:noProof/>
-                <w:rtl/>
-                <w:lang w:bidi="fa-IR"/>
-              </w:rPr>
-              <w:t xml:space="preserve"> </w:t>
-            </w:r>
-            <w:r>
-              <w:rPr>
-                <w:rStyle w:val="Hyperlink"/>
-                <w:rFonts w:ascii="Times New Roman" w:hAnsi="Times New Roman" w:cs="B Nazanin" w:hint="eastAsia"/>
-                <w:noProof/>
-                <w:rtl/>
-                <w:lang w:bidi="fa-IR"/>
-              </w:rPr>
-              <w:t>فعال</w:t>
-            </w:r>
-            <w:r>
-              <w:rPr>
-                <w:rStyle w:val="Hyperlink"/>
-                <w:rFonts w:ascii="Times New Roman" w:hAnsi="Times New Roman" w:cs="B Nazanin" w:hint="cs"/>
-                <w:noProof/>
-                <w:rtl/>
-                <w:lang w:bidi="fa-IR"/>
-              </w:rPr>
-              <w:t>ی</w:t>
-            </w:r>
-            <w:r>
-              <w:rPr>
-                <w:rStyle w:val="Hyperlink"/>
-                <w:rFonts w:ascii="Times New Roman" w:hAnsi="Times New Roman" w:cs="B Nazanin" w:hint="eastAsia"/>
-                <w:noProof/>
-                <w:rtl/>
-                <w:lang w:bidi="fa-IR"/>
-              </w:rPr>
-              <w:t>ت</w:t>
-            </w:r>
-            <w:r>
-              <w:rPr>
-                <w:rFonts w:ascii="Times New Roman" w:hAnsi="Times New Roman" w:cs="B Nazanin"/>
-                <w:noProof/>
-                <w:webHidden/>
-              </w:rPr>
-              <w:tab/>
-            </w:r>
-            <w:r>
-              <w:rPr>
-                <w:rFonts w:ascii="Times New Roman" w:hAnsi="Times New Roman" w:cs="B Nazanin"/>
-                <w:noProof/>
-                <w:webHidden/>
-              </w:rPr>
-              <w:fldChar w:fldCharType="begin"/>
-            </w:r>
-            <w:r>
-              <w:rPr>
-                <w:rFonts w:ascii="Times New Roman" w:hAnsi="Times New Roman" w:cs="B Nazanin"/>
-                <w:noProof/>
-                <w:webHidden/>
-              </w:rPr>
-              <w:instrText xml:space="preserve"> PAGEREF _Toc378184360 \h </w:instrText>
-            </w:r>
-            <w:r>
-              <w:rPr>
-                <w:rFonts w:ascii="Times New Roman" w:hAnsi="Times New Roman" w:cs="B Nazanin"/>
-                <w:noProof/>
-                <w:webHidden/>
-              </w:rPr>
-            </w:r>
-            <w:r>
-              <w:rPr>
-                <w:rFonts w:ascii="Times New Roman" w:hAnsi="Times New Roman" w:cs="B Nazanin"/>
-                <w:noProof/>
-                <w:webHidden/>
-              </w:rPr>
-              <w:fldChar w:fldCharType="separate"/>
-            </w:r>
-            <w:r>
-              <w:rPr>
-                <w:rFonts w:ascii="Times New Roman" w:hAnsi="Times New Roman" w:cs="B Nazanin"/>
-                <w:noProof/>
-                <w:webHidden/>
-                <w:rtl/>
-              </w:rPr>
-              <w:t>6</w:t>
-            </w:r>
-            <w:r>
-              <w:rPr>
-                <w:rFonts w:ascii="Times New Roman" w:hAnsi="Times New Roman" w:cs="B Nazanin"/>
-                <w:noProof/>
-                <w:webHidden/>
-              </w:rPr>
-              <w:fldChar w:fldCharType="end"/>
-            </w:r>
-          </w:hyperlink>
-        </w:p>
-        <w:p>
-          <w:pPr>
-            <w:pStyle w:val="TOC1"/>
-            <w:tabs>
-              <w:tab w:val="left" w:pos="2092"/>
-              <w:tab w:val="right" w:leader="dot" w:pos="9017"/>
-            </w:tabs>
-            <w:bidi/>
-            <w:spacing w:before="0" w:line="360" w:lineRule="auto"/>
-            <w:ind w:left="1152" w:hanging="1152"/>
-            <w:jc w:val="both"/>
-            <w:rPr>
-              <w:rFonts w:ascii="Times New Roman" w:eastAsiaTheme="minorEastAsia" w:hAnsi="Times New Roman" w:cs="B Nazanin"/>
-              <w:b w:val="0"/>
-              <w:bCs w:val="0"/>
-              <w:caps w:val="0"/>
-              <w:noProof/>
-              <w:sz w:val="22"/>
-              <w:szCs w:val="22"/>
-            </w:rPr>
-          </w:pPr>
-          <w:hyperlink w:anchor="_Toc378184361" w:history="1">
-            <w:r>
-              <w:rPr>
-                <w:rStyle w:val="Hyperlink"/>
-                <w:rFonts w:ascii="Times New Roman" w:hAnsi="Times New Roman" w:cs="B Nazanin"/>
-                <w:caps w:val="0"/>
-                <w:noProof/>
-                <w:rtl/>
-                <w:lang w:bidi="fa-IR"/>
-              </w:rPr>
-              <w:t>3</w:t>
-            </w:r>
-            <w:r>
-              <w:rPr>
-                <w:rFonts w:ascii="Times New Roman" w:eastAsiaTheme="minorEastAsia" w:hAnsi="Times New Roman" w:cs="B Nazanin"/>
-                <w:b w:val="0"/>
-                <w:bCs w:val="0"/>
-                <w:caps w:val="0"/>
-                <w:noProof/>
-                <w:sz w:val="22"/>
-                <w:szCs w:val="22"/>
-              </w:rPr>
-              <w:tab/>
-            </w:r>
-            <w:r>
-              <w:rPr>
-                <w:rStyle w:val="Hyperlink"/>
-                <w:rFonts w:ascii="Times New Roman" w:hAnsi="Times New Roman" w:cs="B Nazanin" w:hint="eastAsia"/>
-                <w:caps w:val="0"/>
-                <w:noProof/>
-                <w:rtl/>
-                <w:lang w:bidi="fa-IR"/>
-              </w:rPr>
-              <w:t>تجز</w:t>
-            </w:r>
-            <w:r>
-              <w:rPr>
-                <w:rStyle w:val="Hyperlink"/>
-                <w:rFonts w:ascii="Times New Roman" w:hAnsi="Times New Roman" w:cs="B Nazanin" w:hint="cs"/>
-                <w:caps w:val="0"/>
-                <w:noProof/>
-                <w:rtl/>
-                <w:lang w:bidi="fa-IR"/>
-              </w:rPr>
-              <w:t>ی</w:t>
-            </w:r>
-            <w:r>
-              <w:rPr>
-                <w:rStyle w:val="Hyperlink"/>
-                <w:rFonts w:ascii="Times New Roman" w:hAnsi="Times New Roman" w:cs="B Nazanin" w:hint="eastAsia"/>
-                <w:caps w:val="0"/>
-                <w:noProof/>
-                <w:rtl/>
-                <w:lang w:bidi="fa-IR"/>
-              </w:rPr>
-              <w:t>ه</w:t>
-            </w:r>
-            <w:r>
-              <w:rPr>
-                <w:rStyle w:val="Hyperlink"/>
-                <w:rFonts w:ascii="Times New Roman" w:hAnsi="Times New Roman" w:cs="B Nazanin"/>
-                <w:caps w:val="0"/>
-                <w:noProof/>
-                <w:rtl/>
-                <w:lang w:bidi="fa-IR"/>
-              </w:rPr>
-              <w:t xml:space="preserve"> </w:t>
-            </w:r>
-            <w:r>
-              <w:rPr>
-                <w:rStyle w:val="Hyperlink"/>
-                <w:rFonts w:ascii="Times New Roman" w:hAnsi="Times New Roman" w:cs="B Nazanin" w:hint="eastAsia"/>
-                <w:caps w:val="0"/>
-                <w:noProof/>
-                <w:rtl/>
-                <w:lang w:bidi="fa-IR"/>
-              </w:rPr>
-              <w:t>ز</w:t>
-            </w:r>
-            <w:r>
-              <w:rPr>
-                <w:rStyle w:val="Hyperlink"/>
-                <w:rFonts w:ascii="Times New Roman" w:hAnsi="Times New Roman" w:cs="B Nazanin" w:hint="cs"/>
-                <w:caps w:val="0"/>
-                <w:noProof/>
-                <w:rtl/>
-                <w:lang w:bidi="fa-IR"/>
-              </w:rPr>
-              <w:t>ی</w:t>
-            </w:r>
-            <w:r>
-              <w:rPr>
-                <w:rStyle w:val="Hyperlink"/>
-                <w:rFonts w:ascii="Times New Roman" w:hAnsi="Times New Roman" w:cs="B Nazanin" w:hint="eastAsia"/>
-                <w:caps w:val="0"/>
-                <w:noProof/>
-                <w:rtl/>
-                <w:lang w:bidi="fa-IR"/>
-              </w:rPr>
-              <w:t>رس</w:t>
-            </w:r>
-            <w:r>
-              <w:rPr>
-                <w:rStyle w:val="Hyperlink"/>
-                <w:rFonts w:ascii="Times New Roman" w:hAnsi="Times New Roman" w:cs="B Nazanin" w:hint="cs"/>
-                <w:caps w:val="0"/>
-                <w:noProof/>
-                <w:rtl/>
-                <w:lang w:bidi="fa-IR"/>
-              </w:rPr>
-              <w:t>ی</w:t>
-            </w:r>
-            <w:r>
-              <w:rPr>
-                <w:rStyle w:val="Hyperlink"/>
-                <w:rFonts w:ascii="Times New Roman" w:hAnsi="Times New Roman" w:cs="B Nazanin" w:hint="eastAsia"/>
-                <w:caps w:val="0"/>
-                <w:noProof/>
-                <w:rtl/>
-                <w:lang w:bidi="fa-IR"/>
-              </w:rPr>
-              <w:t>ستم‌ها</w:t>
-            </w:r>
-            <w:r>
-              <w:rPr>
-                <w:rFonts w:ascii="Times New Roman" w:hAnsi="Times New Roman" w:cs="B Nazanin"/>
-                <w:caps w:val="0"/>
-                <w:noProof/>
-                <w:webHidden/>
-              </w:rPr>
-              <w:tab/>
-            </w:r>
-            <w:r>
-              <w:rPr>
-                <w:rFonts w:ascii="Times New Roman" w:hAnsi="Times New Roman" w:cs="B Nazanin"/>
-                <w:caps w:val="0"/>
-                <w:noProof/>
-                <w:webHidden/>
-              </w:rPr>
-              <w:fldChar w:fldCharType="begin"/>
-            </w:r>
-            <w:r>
-              <w:rPr>
-                <w:rFonts w:ascii="Times New Roman" w:hAnsi="Times New Roman" w:cs="B Nazanin"/>
-                <w:caps w:val="0"/>
-                <w:noProof/>
-                <w:webHidden/>
-              </w:rPr>
-              <w:instrText xml:space="preserve"> PAGEREF _Toc378184361 \h </w:instrText>
-            </w:r>
-            <w:r>
-              <w:rPr>
-                <w:rFonts w:ascii="Times New Roman" w:hAnsi="Times New Roman" w:cs="B Nazanin"/>
-                <w:caps w:val="0"/>
-                <w:noProof/>
-                <w:webHidden/>
-              </w:rPr>
-            </w:r>
-            <w:r>
-              <w:rPr>
-                <w:rFonts w:ascii="Times New Roman" w:hAnsi="Times New Roman" w:cs="B Nazanin"/>
-                <w:caps w:val="0"/>
-                <w:noProof/>
-                <w:webHidden/>
-              </w:rPr>
-              <w:fldChar w:fldCharType="separate"/>
-            </w:r>
-            <w:r>
-              <w:rPr>
-                <w:rFonts w:ascii="Times New Roman" w:hAnsi="Times New Roman" w:cs="B Nazanin"/>
-                <w:caps w:val="0"/>
-                <w:noProof/>
-                <w:webHidden/>
-                <w:rtl/>
-              </w:rPr>
-              <w:t>18</w:t>
-            </w:r>
-            <w:r>
-              <w:rPr>
-                <w:rFonts w:ascii="Times New Roman" w:hAnsi="Times New Roman" w:cs="B Nazanin"/>
-                <w:caps w:val="0"/>
                 <w:noProof/>
                 <w:webHidden/>
               </w:rPr>
@@ -2824,6 +2956,8 @@
           <w:lang w:bidi="fa-IR"/>
         </w:rPr>
       </w:pPr>
+      <w:bookmarkStart w:id="0" w:name="_GoBack"/>
+      <w:bookmarkEnd w:id="0"/>
     </w:p>
     <w:p>
       <w:pPr>
@@ -2834,7 +2968,7 @@
           <w:lang w:bidi="fa-IR"/>
         </w:rPr>
       </w:pPr>
-      <w:bookmarkStart w:id="0" w:name="_Toc378184350"/>
+      <w:bookmarkStart w:id="1" w:name="_Toc378186732"/>
       <w:r>
         <w:rPr>
           <w:rFonts w:hint="cs"/>
@@ -2844,7 +2978,7 @@
         <w:lastRenderedPageBreak/>
         <w:t>مقدمه</w:t>
       </w:r>
-      <w:bookmarkEnd w:id="0"/>
+      <w:bookmarkEnd w:id="1"/>
     </w:p>
     <w:p>
       <w:pPr>
@@ -2855,7 +2989,7 @@
           <w:lang w:bidi="fa-IR"/>
         </w:rPr>
       </w:pPr>
-      <w:bookmarkStart w:id="1" w:name="_Toc378184351"/>
+      <w:bookmarkStart w:id="2" w:name="_Toc378186733"/>
       <w:r>
         <w:rPr>
           <w:rFonts w:hint="cs"/>
@@ -2864,7 +2998,7 @@
         </w:rPr>
         <w:t>هدف سیستم</w:t>
       </w:r>
-      <w:bookmarkEnd w:id="1"/>
+      <w:bookmarkEnd w:id="2"/>
     </w:p>
     <w:p>
       <w:pPr>
@@ -2893,7 +3027,7 @@
           <w:lang w:bidi="fa-IR"/>
         </w:rPr>
       </w:pPr>
-      <w:bookmarkStart w:id="2" w:name="_Toc378184352"/>
+      <w:bookmarkStart w:id="3" w:name="_Toc378186734"/>
       <w:r>
         <w:rPr>
           <w:rFonts w:hint="cs"/>
@@ -2902,7 +3036,7 @@
         </w:rPr>
         <w:t>اهداف طراحی</w:t>
       </w:r>
-      <w:bookmarkEnd w:id="2"/>
+      <w:bookmarkEnd w:id="3"/>
     </w:p>
     <w:p>
       <w:pPr>
@@ -2948,7 +3082,7 @@
           <w:lang w:bidi="fa-IR"/>
         </w:rPr>
       </w:pPr>
-      <w:bookmarkStart w:id="3" w:name="_Toc378184353"/>
+      <w:bookmarkStart w:id="4" w:name="_Toc378186735"/>
       <w:r>
         <w:rPr>
           <w:rFonts w:hint="cs"/>
@@ -2957,7 +3091,7 @@
         </w:rPr>
         <w:t>معماری نرم‌افزار پیشنهادی</w:t>
       </w:r>
-      <w:bookmarkEnd w:id="3"/>
+      <w:bookmarkEnd w:id="4"/>
     </w:p>
     <w:p>
       <w:pPr>
@@ -2968,7 +3102,7 @@
           <w:lang w:bidi="fa-IR"/>
         </w:rPr>
       </w:pPr>
-      <w:bookmarkStart w:id="4" w:name="_Toc378184354"/>
+      <w:bookmarkStart w:id="5" w:name="_Toc378186736"/>
       <w:r>
         <w:rPr>
           <w:rFonts w:hint="cs"/>
@@ -2977,7 +3111,7 @@
         </w:rPr>
         <w:t>نگاه اجمالی</w:t>
       </w:r>
-      <w:bookmarkEnd w:id="4"/>
+      <w:bookmarkEnd w:id="5"/>
     </w:p>
     <w:p>
       <w:pPr>
@@ -3036,7 +3170,7 @@
           <w:lang w:bidi="fa-IR"/>
         </w:rPr>
       </w:pPr>
-      <w:bookmarkStart w:id="5" w:name="_Toc378184355"/>
+      <w:bookmarkStart w:id="6" w:name="_Toc378186737"/>
       <w:r>
         <w:rPr>
           <w:rFonts w:hint="cs"/>
@@ -3044,7 +3178,7 @@
         </w:rPr>
         <w:t>محل قرارگیری نرم‌افزار</w:t>
       </w:r>
-      <w:bookmarkEnd w:id="5"/>
+      <w:bookmarkEnd w:id="6"/>
     </w:p>
     <w:p>
       <w:pPr>
@@ -3107,15 +3241,29 @@
         </w:rPr>
         <w:t xml:space="preserve">مستندات و کدها در سایت </w:t>
       </w:r>
-      <w:hyperlink r:id="rId9" w:history="1">
-        <w:r>
-          <w:rPr>
-            <w:rStyle w:val="Hyperlink"/>
-            <w:lang w:bidi="fa-IR"/>
-          </w:rPr>
-          <w:t>https://github.com</w:t>
-        </w:r>
-      </w:hyperlink>
+      <w:r>
+        <w:fldChar w:fldCharType="begin"/>
+      </w:r>
+      <w:r>
+        <w:instrText xml:space="preserve"> HYPERLINK "https://github.com" </w:instrText>
+      </w:r>
+      <w:r>
+        <w:fldChar w:fldCharType="separate"/>
+      </w:r>
+      <w:r>
+        <w:rPr>
+          <w:rStyle w:val="Hyperlink"/>
+          <w:lang w:bidi="fa-IR"/>
+        </w:rPr>
+        <w:t>https://github.com</w:t>
+      </w:r>
+      <w:r>
+        <w:rPr>
+          <w:rStyle w:val="Hyperlink"/>
+          <w:lang w:bidi="fa-IR"/>
+        </w:rPr>
+        <w:fldChar w:fldCharType="end"/>
+      </w:r>
       <w:r>
         <w:rPr>
           <w:lang w:bidi="fa-IR"/>
@@ -3140,7 +3288,7 @@
           <w:lang w:bidi="fa-IR"/>
         </w:rPr>
       </w:pPr>
-      <w:bookmarkStart w:id="6" w:name="_Toc378184356"/>
+      <w:bookmarkStart w:id="7" w:name="_Toc378186738"/>
       <w:r>
         <w:rPr>
           <w:rFonts w:hint="cs"/>
@@ -3150,7 +3298,7 @@
         <w:lastRenderedPageBreak/>
         <w:t>مدیریت پایدار داده‌ها</w:t>
       </w:r>
-      <w:bookmarkEnd w:id="6"/>
+      <w:bookmarkEnd w:id="7"/>
     </w:p>
     <w:p>
       <w:pPr>
@@ -3179,7 +3327,7 @@
           <w:lang w:bidi="fa-IR"/>
         </w:rPr>
       </w:pPr>
-      <w:bookmarkStart w:id="7" w:name="_Toc378184357"/>
+      <w:bookmarkStart w:id="8" w:name="_Toc378186739"/>
       <w:r>
         <w:rPr>
           <w:rFonts w:hint="cs"/>
@@ -3188,7 +3336,7 @@
         </w:rPr>
         <w:t>نمودار موجودیت‌ها</w:t>
       </w:r>
-      <w:bookmarkEnd w:id="7"/>
+      <w:bookmarkEnd w:id="8"/>
     </w:p>
     <w:p>
       <w:pPr>
@@ -3199,8 +3347,6 @@
           <w:lang w:bidi="fa-IR"/>
         </w:rPr>
       </w:pPr>
-      <w:bookmarkStart w:id="8" w:name="_GoBack"/>
-      <w:bookmarkEnd w:id="8"/>
       <w:r>
         <w:rPr>
           <w:noProof/>
@@ -3222,7 +3368,7 @@
                     <pic:cNvPicPr/>
                   </pic:nvPicPr>
                   <pic:blipFill>
-                    <a:blip r:embed="rId10" cstate="print">
+                    <a:blip r:embed="rId9" cstate="print">
                       <a:extLst>
                         <a:ext uri="{28A0092B-C50C-407E-A947-70E740481C1C}">
                           <a14:useLocalDpi xmlns:a14="http://schemas.microsoft.com/office/drawing/2010/main" val="0"/>
@@ -3268,7 +3414,7 @@
           <w:lang w:bidi="fa-IR"/>
         </w:rPr>
       </w:pPr>
-      <w:bookmarkStart w:id="9" w:name="_Toc378184358"/>
+      <w:bookmarkStart w:id="9" w:name="_Toc378186740"/>
       <w:r>
         <w:rPr>
           <w:rFonts w:hint="cs"/>
@@ -3353,7 +3499,7 @@
           <w:lang w:bidi="fa-IR"/>
         </w:rPr>
       </w:pPr>
-      <w:bookmarkStart w:id="10" w:name="_Toc378184359"/>
+      <w:bookmarkStart w:id="10" w:name="_Toc378186741"/>
       <w:r>
         <w:rPr>
           <w:rFonts w:hint="cs"/>
@@ -3407,7 +3553,7 @@
           <w:lang w:bidi="fa-IR"/>
         </w:rPr>
       </w:pPr>
-      <w:bookmarkStart w:id="11" w:name="_Toc378184360"/>
+      <w:bookmarkStart w:id="11" w:name="_Toc378186742"/>
       <w:r>
         <w:rPr>
           <w:rFonts w:hint="cs"/>
@@ -3465,7 +3611,7 @@
                     <pic:cNvPicPr/>
                   </pic:nvPicPr>
                   <pic:blipFill>
-                    <a:blip r:embed="rId11">
+                    <a:blip r:embed="rId10">
                       <a:extLst>
                         <a:ext uri="{28A0092B-C50C-407E-A947-70E740481C1C}">
                           <a14:useLocalDpi xmlns:a14="http://schemas.microsoft.com/office/drawing/2010/main" val="0"/>
@@ -3550,7 +3696,7 @@
                     <pic:cNvPicPr/>
                   </pic:nvPicPr>
                   <pic:blipFill>
-                    <a:blip r:embed="rId12" cstate="print">
+                    <a:blip r:embed="rId11" cstate="print">
                       <a:extLst>
                         <a:ext uri="{28A0092B-C50C-407E-A947-70E740481C1C}">
                           <a14:useLocalDpi xmlns:a14="http://schemas.microsoft.com/office/drawing/2010/main" val="0"/>
@@ -3634,7 +3780,7 @@
                     <pic:cNvPicPr/>
                   </pic:nvPicPr>
                   <pic:blipFill>
-                    <a:blip r:embed="rId13" cstate="print">
+                    <a:blip r:embed="rId12" cstate="print">
                       <a:extLst>
                         <a:ext uri="{28A0092B-C50C-407E-A947-70E740481C1C}">
                           <a14:useLocalDpi xmlns:a14="http://schemas.microsoft.com/office/drawing/2010/main" val="0"/>
@@ -3717,7 +3863,7 @@
                     <pic:cNvPicPr/>
                   </pic:nvPicPr>
                   <pic:blipFill>
-                    <a:blip r:embed="rId14">
+                    <a:blip r:embed="rId13">
                       <a:extLst>
                         <a:ext uri="{28A0092B-C50C-407E-A947-70E740481C1C}">
                           <a14:useLocalDpi xmlns:a14="http://schemas.microsoft.com/office/drawing/2010/main" val="0"/>
@@ -3807,7 +3953,7 @@
                     <pic:cNvPicPr/>
                   </pic:nvPicPr>
                   <pic:blipFill>
-                    <a:blip r:embed="rId15">
+                    <a:blip r:embed="rId14">
                       <a:extLst>
                         <a:ext uri="{28A0092B-C50C-407E-A947-70E740481C1C}">
                           <a14:useLocalDpi xmlns:a14="http://schemas.microsoft.com/office/drawing/2010/main" val="0"/>
@@ -3890,7 +4036,7 @@
                     <pic:cNvPicPr/>
                   </pic:nvPicPr>
                   <pic:blipFill>
-                    <a:blip r:embed="rId16">
+                    <a:blip r:embed="rId15">
                       <a:extLst>
                         <a:ext uri="{28A0092B-C50C-407E-A947-70E740481C1C}">
                           <a14:useLocalDpi xmlns:a14="http://schemas.microsoft.com/office/drawing/2010/main" val="0"/>
@@ -3974,7 +4120,7 @@
                     <pic:cNvPicPr/>
                   </pic:nvPicPr>
                   <pic:blipFill>
-                    <a:blip r:embed="rId17">
+                    <a:blip r:embed="rId16">
                       <a:extLst>
                         <a:ext uri="{28A0092B-C50C-407E-A947-70E740481C1C}">
                           <a14:useLocalDpi xmlns:a14="http://schemas.microsoft.com/office/drawing/2010/main" val="0"/>
@@ -4057,7 +4203,7 @@
                     <pic:cNvPicPr/>
                   </pic:nvPicPr>
                   <pic:blipFill>
-                    <a:blip r:embed="rId18">
+                    <a:blip r:embed="rId17">
                       <a:extLst>
                         <a:ext uri="{28A0092B-C50C-407E-A947-70E740481C1C}">
                           <a14:useLocalDpi xmlns:a14="http://schemas.microsoft.com/office/drawing/2010/main" val="0"/>
@@ -4141,7 +4287,7 @@
                     <pic:cNvPicPr/>
                   </pic:nvPicPr>
                   <pic:blipFill>
-                    <a:blip r:embed="rId19">
+                    <a:blip r:embed="rId18">
                       <a:extLst>
                         <a:ext uri="{28A0092B-C50C-407E-A947-70E740481C1C}">
                           <a14:useLocalDpi xmlns:a14="http://schemas.microsoft.com/office/drawing/2010/main" val="0"/>
@@ -4224,7 +4370,7 @@
                     <pic:cNvPicPr/>
                   </pic:nvPicPr>
                   <pic:blipFill>
-                    <a:blip r:embed="rId20">
+                    <a:blip r:embed="rId19">
                       <a:extLst>
                         <a:ext uri="{28A0092B-C50C-407E-A947-70E740481C1C}">
                           <a14:useLocalDpi xmlns:a14="http://schemas.microsoft.com/office/drawing/2010/main" val="0"/>
@@ -4307,7 +4453,7 @@
                     <pic:cNvPicPr/>
                   </pic:nvPicPr>
                   <pic:blipFill>
-                    <a:blip r:embed="rId21">
+                    <a:blip r:embed="rId20">
                       <a:extLst>
                         <a:ext uri="{28A0092B-C50C-407E-A947-70E740481C1C}">
                           <a14:useLocalDpi xmlns:a14="http://schemas.microsoft.com/office/drawing/2010/main" val="0"/>
@@ -4390,7 +4536,7 @@
                     <pic:cNvPicPr/>
                   </pic:nvPicPr>
                   <pic:blipFill>
-                    <a:blip r:embed="rId22">
+                    <a:blip r:embed="rId21">
                       <a:extLst>
                         <a:ext uri="{28A0092B-C50C-407E-A947-70E740481C1C}">
                           <a14:useLocalDpi xmlns:a14="http://schemas.microsoft.com/office/drawing/2010/main" val="0"/>
@@ -4473,7 +4619,7 @@
                     <pic:cNvPicPr/>
                   </pic:nvPicPr>
                   <pic:blipFill>
-                    <a:blip r:embed="rId23">
+                    <a:blip r:embed="rId22">
                       <a:extLst>
                         <a:ext uri="{28A0092B-C50C-407E-A947-70E740481C1C}">
                           <a14:useLocalDpi xmlns:a14="http://schemas.microsoft.com/office/drawing/2010/main" val="0"/>
@@ -4557,7 +4703,7 @@
                     <pic:cNvPicPr/>
                   </pic:nvPicPr>
                   <pic:blipFill>
-                    <a:blip r:embed="rId24">
+                    <a:blip r:embed="rId23">
                       <a:extLst>
                         <a:ext uri="{28A0092B-C50C-407E-A947-70E740481C1C}">
                           <a14:useLocalDpi xmlns:a14="http://schemas.microsoft.com/office/drawing/2010/main" val="0"/>
@@ -4654,7 +4800,7 @@
                     <pic:cNvPicPr/>
                   </pic:nvPicPr>
                   <pic:blipFill>
-                    <a:blip r:embed="rId25">
+                    <a:blip r:embed="rId24">
                       <a:extLst>
                         <a:ext uri="{28A0092B-C50C-407E-A947-70E740481C1C}">
                           <a14:useLocalDpi xmlns:a14="http://schemas.microsoft.com/office/drawing/2010/main" val="0"/>
@@ -4752,7 +4898,7 @@
                     <pic:cNvPicPr/>
                   </pic:nvPicPr>
                   <pic:blipFill>
-                    <a:blip r:embed="rId26">
+                    <a:blip r:embed="rId25">
                       <a:extLst>
                         <a:ext uri="{28A0092B-C50C-407E-A947-70E740481C1C}">
                           <a14:useLocalDpi xmlns:a14="http://schemas.microsoft.com/office/drawing/2010/main" val="0"/>
@@ -4863,7 +5009,7 @@
                     <pic:cNvPicPr/>
                   </pic:nvPicPr>
                   <pic:blipFill>
-                    <a:blip r:embed="rId27">
+                    <a:blip r:embed="rId26">
                       <a:extLst>
                         <a:ext uri="{28A0092B-C50C-407E-A947-70E740481C1C}">
                           <a14:useLocalDpi xmlns:a14="http://schemas.microsoft.com/office/drawing/2010/main" val="0"/>
@@ -4947,7 +5093,7 @@
                     <pic:cNvPicPr/>
                   </pic:nvPicPr>
                   <pic:blipFill>
-                    <a:blip r:embed="rId28">
+                    <a:blip r:embed="rId27">
                       <a:extLst>
                         <a:ext uri="{28A0092B-C50C-407E-A947-70E740481C1C}">
                           <a14:useLocalDpi xmlns:a14="http://schemas.microsoft.com/office/drawing/2010/main" val="0"/>
@@ -5030,7 +5176,7 @@
                     <pic:cNvPicPr/>
                   </pic:nvPicPr>
                   <pic:blipFill>
-                    <a:blip r:embed="rId29">
+                    <a:blip r:embed="rId28">
                       <a:extLst>
                         <a:ext uri="{28A0092B-C50C-407E-A947-70E740481C1C}">
                           <a14:useLocalDpi xmlns:a14="http://schemas.microsoft.com/office/drawing/2010/main" val="0"/>
@@ -5114,7 +5260,7 @@
                     <pic:cNvPicPr/>
                   </pic:nvPicPr>
                   <pic:blipFill>
-                    <a:blip r:embed="rId30">
+                    <a:blip r:embed="rId29">
                       <a:extLst>
                         <a:ext uri="{28A0092B-C50C-407E-A947-70E740481C1C}">
                           <a14:useLocalDpi xmlns:a14="http://schemas.microsoft.com/office/drawing/2010/main" val="0"/>
@@ -5162,8 +5308,16 @@
         <w:rPr>
           <w:lang w:bidi="fa-IR"/>
         </w:rPr>
-        <w:t>Trace &amp; TraceBack</w:t>
-      </w:r>
+        <w:t xml:space="preserve">Trace &amp; </w:t>
+      </w:r>
+      <w:proofErr w:type="spellStart"/>
+      <w:r>
+        <w:rPr>
+          <w:lang w:bidi="fa-IR"/>
+        </w:rPr>
+        <w:t>TraceBack</w:t>
+      </w:r>
+      <w:proofErr w:type="spellEnd"/>
     </w:p>
     <w:p>
       <w:pPr>
@@ -5192,7 +5346,7 @@
                     <pic:cNvPicPr/>
                   </pic:nvPicPr>
                   <pic:blipFill>
-                    <a:blip r:embed="rId31" cstate="print">
+                    <a:blip r:embed="rId30" cstate="print">
                       <a:extLst>
                         <a:ext uri="{28A0092B-C50C-407E-A947-70E740481C1C}">
                           <a14:useLocalDpi xmlns:a14="http://schemas.microsoft.com/office/drawing/2010/main" val="0"/>
@@ -5273,7 +5427,7 @@
                     <pic:cNvPicPr/>
                   </pic:nvPicPr>
                   <pic:blipFill>
-                    <a:blip r:embed="rId32" cstate="print">
+                    <a:blip r:embed="rId31" cstate="print">
                       <a:extLst>
                         <a:ext uri="{28A0092B-C50C-407E-A947-70E740481C1C}">
                           <a14:useLocalDpi xmlns:a14="http://schemas.microsoft.com/office/drawing/2010/main" val="0"/>
@@ -5354,7 +5508,7 @@
                     <pic:cNvPicPr/>
                   </pic:nvPicPr>
                   <pic:blipFill>
-                    <a:blip r:embed="rId33" cstate="print">
+                    <a:blip r:embed="rId32" cstate="print">
                       <a:extLst>
                         <a:ext uri="{28A0092B-C50C-407E-A947-70E740481C1C}">
                           <a14:useLocalDpi xmlns:a14="http://schemas.microsoft.com/office/drawing/2010/main" val="0"/>
@@ -5438,7 +5592,7 @@
                     <pic:cNvPicPr/>
                   </pic:nvPicPr>
                   <pic:blipFill>
-                    <a:blip r:embed="rId34">
+                    <a:blip r:embed="rId33">
                       <a:extLst>
                         <a:ext uri="{28A0092B-C50C-407E-A947-70E740481C1C}">
                           <a14:useLocalDpi xmlns:a14="http://schemas.microsoft.com/office/drawing/2010/main" val="0"/>
@@ -5482,13 +5636,14 @@
           <w:lang w:bidi="fa-IR"/>
         </w:rPr>
       </w:pPr>
-      <w:bookmarkStart w:id="12" w:name="_Toc378184361"/>
+      <w:bookmarkStart w:id="12" w:name="_Toc378186743"/>
       <w:r>
         <w:rPr>
           <w:rFonts w:hint="cs"/>
           <w:rtl/>
           <w:lang w:bidi="fa-IR"/>
         </w:rPr>
+        <w:lastRenderedPageBreak/>
         <w:t xml:space="preserve">تجزیه </w:t>
       </w:r>
       <w:r>
@@ -5503,9 +5658,90 @@
     </w:p>
     <w:p>
       <w:pPr>
+        <w:pStyle w:val="Heading2"/>
         <w:bidi/>
-        <w:jc w:val="both"/>
-        <w:rPr>
+        <w:rPr>
+          <w:lang w:bidi="fa-IR"/>
+        </w:rPr>
+      </w:pPr>
+      <w:bookmarkStart w:id="13" w:name="_Toc378186744"/>
+      <w:r>
+        <w:rPr>
+          <w:rFonts w:hint="cs"/>
+          <w:rtl/>
+          <w:lang w:bidi="fa-IR"/>
+        </w:rPr>
+        <w:t>نمودار مولفه‌ها</w:t>
+      </w:r>
+      <w:r>
+        <w:rPr>
+          <w:rStyle w:val="FootnoteReference"/>
+          <w:rtl/>
+          <w:lang w:bidi="fa-IR"/>
+        </w:rPr>
+        <w:footnoteReference w:id="1"/>
+      </w:r>
+      <w:bookmarkEnd w:id="13"/>
+    </w:p>
+    <w:p>
+      <w:pPr>
+        <w:bidi/>
+        <w:rPr>
+          <w:lang w:bidi="fa-IR"/>
+        </w:rPr>
+      </w:pPr>
+      <w:r>
+        <w:rPr>
+          <w:noProof/>
+        </w:rPr>
+        <w:drawing>
+          <wp:inline distT="0" distB="0" distL="0" distR="0">
+            <wp:extent cx="5732145" cy="5003800"/>
+            <wp:effectExtent l="0" t="0" r="1905" b="6350"/>
+            <wp:docPr id="27" name="Picture 27"/>
+            <wp:cNvGraphicFramePr>
+              <a:graphicFrameLocks xmlns:a="http://schemas.openxmlformats.org/drawingml/2006/main" noChangeAspect="1"/>
+            </wp:cNvGraphicFramePr>
+            <a:graphic xmlns:a="http://schemas.openxmlformats.org/drawingml/2006/main">
+              <a:graphicData uri="http://schemas.openxmlformats.org/drawingml/2006/picture">
+                <pic:pic xmlns:pic="http://schemas.openxmlformats.org/drawingml/2006/picture">
+                  <pic:nvPicPr>
+                    <pic:cNvPr id="27" name="Exprolife.jpg"/>
+                    <pic:cNvPicPr/>
+                  </pic:nvPicPr>
+                  <pic:blipFill>
+                    <a:blip r:embed="rId34">
+                      <a:extLst>
+                        <a:ext uri="{28A0092B-C50C-407E-A947-70E740481C1C}">
+                          <a14:useLocalDpi xmlns:a14="http://schemas.microsoft.com/office/drawing/2010/main" val="0"/>
+                        </a:ext>
+                      </a:extLst>
+                    </a:blip>
+                    <a:stretch>
+                      <a:fillRect/>
+                    </a:stretch>
+                  </pic:blipFill>
+                  <pic:spPr>
+                    <a:xfrm>
+                      <a:off x="0" y="0"/>
+                      <a:ext cx="5732145" cy="5003800"/>
+                    </a:xfrm>
+                    <a:prstGeom prst="rect">
+                      <a:avLst/>
+                    </a:prstGeom>
+                  </pic:spPr>
+                </pic:pic>
+              </a:graphicData>
+            </a:graphic>
+          </wp:inline>
+        </w:drawing>
+      </w:r>
+    </w:p>
+    <w:p>
+      <w:pPr>
+        <w:bidi/>
+        <w:rPr>
+          <w:rFonts w:hint="cs"/>
           <w:lang w:bidi="fa-IR"/>
         </w:rPr>
       </w:pPr>
@@ -5590,7 +5826,7 @@
             <w:noProof/>
             <w:rtl/>
           </w:rPr>
-          <w:t>5</w:t>
+          <w:t>19</w:t>
         </w:r>
         <w:r>
           <w:rPr>
@@ -5628,6 +5864,31 @@
       </w:pPr>
       <w:r>
         <w:continuationSeparator/>
+      </w:r>
+    </w:p>
+  </w:footnote>
+  <w:footnote w:id="1">
+    <w:p>
+      <w:pPr>
+        <w:pStyle w:val="FootnoteText"/>
+        <w:rPr>
+          <w:lang w:bidi="fa-IR"/>
+        </w:rPr>
+      </w:pPr>
+      <w:r>
+        <w:rPr>
+          <w:rStyle w:val="FootnoteReference"/>
+        </w:rPr>
+        <w:footnoteRef/>
+      </w:r>
+      <w:r>
+        <w:t xml:space="preserve"> </w:t>
+      </w:r>
+      <w:r>
+        <w:rPr>
+          <w:lang w:bidi="fa-IR"/>
+        </w:rPr>
+        <w:t>Component Diagram</w:t>
       </w:r>
     </w:p>
   </w:footnote>
@@ -12560,7 +12821,7 @@
 </file>
 
 <file path=customXml/itemProps1.xml><?xml version="1.0" encoding="utf-8"?>
-<ds:datastoreItem xmlns:ds="http://schemas.openxmlformats.org/officeDocument/2006/customXml" ds:itemID="{E52FBBA6-6749-481E-9574-5C0FDE670F5A}">
+<ds:datastoreItem xmlns:ds="http://schemas.openxmlformats.org/officeDocument/2006/customXml" ds:itemID="{2030BFFA-D44F-4C3F-AC30-3E904A2D4E64}">
   <ds:schemaRefs>
     <ds:schemaRef ds:uri="http://schemas.openxmlformats.org/officeDocument/2006/bibliography"/>
   </ds:schemaRefs>

</xml_diff>